<commit_message>
Minor Update to Game Start Script
Changed the dialogue by request to reduce pretentiousness.
</commit_message>
<xml_diff>
--- a/Ghost Tamers Script.docx
+++ b/Ghost Tamers Script.docx
@@ -47,6 +47,113 @@
           <w:sz w:val="24"/>
           <w:szCs w:val="24"/>
         </w:rPr>
+        <w:t xml:space="preserve">Narrator, </w:t>
+      </w:r>
+      <w:r>
+        <w:rPr>
+          <w:rFonts w:ascii="Times New Roman" w:hAnsi="Times New Roman" w:cs="Times New Roman"/>
+          <w:i/>
+          <w:sz w:val="24"/>
+          <w:szCs w:val="24"/>
+        </w:rPr>
+        <w:t>Dream of Shadows</w:t>
+      </w:r>
+      <w:r>
+        <w:rPr>
+          <w:rFonts w:ascii="Times New Roman" w:hAnsi="Times New Roman" w:cs="Times New Roman"/>
+          <w:sz w:val="24"/>
+          <w:szCs w:val="24"/>
+        </w:rPr>
+        <w:t>]</w:t>
+      </w:r>
+    </w:p>
+    <w:p>
+      <w:pPr>
+        <w:spacing w:after="0" w:line="240" w:lineRule="auto"/>
+        <w:jc w:val="both"/>
+        <w:rPr>
+          <w:rFonts w:ascii="Times New Roman" w:hAnsi="Times New Roman" w:cs="Times New Roman"/>
+          <w:sz w:val="24"/>
+          <w:szCs w:val="24"/>
+        </w:rPr>
+      </w:pPr>
+      <w:r>
+        <w:rPr>
+          <w:rFonts w:ascii="Times New Roman" w:hAnsi="Times New Roman" w:cs="Times New Roman"/>
+          <w:sz w:val="24"/>
+          <w:szCs w:val="24"/>
+        </w:rPr>
+        <w:t xml:space="preserve">“Welcome, </w:t>
+      </w:r>
+      <w:r>
+        <w:rPr>
+          <w:rFonts w:ascii="Times New Roman" w:hAnsi="Times New Roman" w:cs="Times New Roman"/>
+          <w:sz w:val="24"/>
+          <w:szCs w:val="24"/>
+        </w:rPr>
+        <w:t>wanderer</w:t>
+      </w:r>
+      <w:r>
+        <w:rPr>
+          <w:rFonts w:ascii="Times New Roman" w:hAnsi="Times New Roman" w:cs="Times New Roman"/>
+          <w:sz w:val="24"/>
+          <w:szCs w:val="24"/>
+        </w:rPr>
+        <w:t xml:space="preserve">. It seems you have strayed from the path and </w:t>
+      </w:r>
+      <w:r>
+        <w:rPr>
+          <w:rFonts w:ascii="Times New Roman" w:hAnsi="Times New Roman" w:cs="Times New Roman"/>
+          <w:sz w:val="24"/>
+          <w:szCs w:val="24"/>
+        </w:rPr>
+        <w:t>somehow entered</w:t>
+      </w:r>
+      <w:r>
+        <w:rPr>
+          <w:rFonts w:ascii="Times New Roman" w:hAnsi="Times New Roman" w:cs="Times New Roman"/>
+          <w:sz w:val="24"/>
+          <w:szCs w:val="24"/>
+        </w:rPr>
+        <w:t xml:space="preserve"> my domain.”</w:t>
+      </w:r>
+    </w:p>
+    <w:p>
+      <w:pPr>
+        <w:spacing w:after="0" w:line="240" w:lineRule="auto"/>
+        <w:jc w:val="both"/>
+        <w:rPr>
+          <w:rFonts w:ascii="Times New Roman" w:hAnsi="Times New Roman" w:cs="Times New Roman"/>
+          <w:sz w:val="24"/>
+          <w:szCs w:val="24"/>
+        </w:rPr>
+      </w:pPr>
+    </w:p>
+    <w:p>
+      <w:pPr>
+        <w:spacing w:after="0" w:line="240" w:lineRule="auto"/>
+        <w:jc w:val="both"/>
+        <w:rPr>
+          <w:rFonts w:ascii="Times New Roman" w:hAnsi="Times New Roman" w:cs="Times New Roman"/>
+          <w:sz w:val="24"/>
+          <w:szCs w:val="24"/>
+        </w:rPr>
+      </w:pPr>
+      <w:r>
+        <w:rPr>
+          <w:rFonts w:ascii="Times New Roman" w:hAnsi="Times New Roman" w:cs="Times New Roman"/>
+          <w:sz w:val="24"/>
+          <w:szCs w:val="24"/>
+        </w:rPr>
+        <w:t>[</w:t>
+      </w:r>
+      <w:r>
+        <w:rPr>
+          <w:rFonts w:ascii="Times New Roman" w:hAnsi="Times New Roman" w:cs="Times New Roman"/>
+          <w:i/>
+          <w:sz w:val="24"/>
+          <w:szCs w:val="24"/>
+        </w:rPr>
         <w:t>Narrator</w:t>
       </w:r>
       <w:r>
@@ -92,15 +199,367 @@
           <w:sz w:val="24"/>
           <w:szCs w:val="24"/>
         </w:rPr>
-        <w:t xml:space="preserve">Tell me, do you believe in </w:t>
-      </w:r>
-      <w:r>
+        <w:t>“Rather peculiar, this is. But while you are here, wanderer, answer me this:</w:t>
+      </w:r>
+      <w:r>
+        <w:rPr>
+          <w:rFonts w:ascii="Times New Roman" w:hAnsi="Times New Roman" w:cs="Times New Roman"/>
+          <w:sz w:val="24"/>
+          <w:szCs w:val="24"/>
+        </w:rPr>
+        <w:t xml:space="preserve"> do you believe there is such thing as life after death</w:t>
+      </w:r>
+      <w:r>
+        <w:rPr>
+          <w:rFonts w:ascii="Times New Roman" w:hAnsi="Times New Roman" w:cs="Times New Roman"/>
+          <w:sz w:val="24"/>
+          <w:szCs w:val="24"/>
+        </w:rPr>
+        <w:t>?</w:t>
+      </w:r>
+      <w:r>
+        <w:rPr>
+          <w:rFonts w:ascii="Times New Roman" w:hAnsi="Times New Roman" w:cs="Times New Roman"/>
+          <w:sz w:val="24"/>
+          <w:szCs w:val="24"/>
+        </w:rPr>
+        <w:t>”</w:t>
+      </w:r>
+    </w:p>
+    <w:p>
+      <w:pPr>
+        <w:spacing w:after="0" w:line="240" w:lineRule="auto"/>
+        <w:jc w:val="both"/>
+        <w:rPr>
+          <w:rFonts w:ascii="Times New Roman" w:hAnsi="Times New Roman" w:cs="Times New Roman"/>
+          <w:sz w:val="24"/>
+          <w:szCs w:val="24"/>
+        </w:rPr>
+      </w:pPr>
+    </w:p>
+    <w:p>
+      <w:pPr>
+        <w:spacing w:after="0" w:line="240" w:lineRule="auto"/>
+        <w:jc w:val="both"/>
         <w:rPr>
           <w:rFonts w:ascii="Times New Roman" w:hAnsi="Times New Roman" w:cs="Times New Roman"/>
           <w:b/>
           <w:sz w:val="24"/>
           <w:szCs w:val="24"/>
         </w:rPr>
+      </w:pPr>
+      <w:r>
+        <w:rPr>
+          <w:rFonts w:ascii="Times New Roman" w:hAnsi="Times New Roman" w:cs="Times New Roman"/>
+          <w:b/>
+          <w:i/>
+          <w:sz w:val="24"/>
+          <w:szCs w:val="24"/>
+        </w:rPr>
+        <w:t>Blue Flame flickers in the darkness.</w:t>
+      </w:r>
+    </w:p>
+    <w:p>
+      <w:pPr>
+        <w:spacing w:after="0" w:line="240" w:lineRule="auto"/>
+        <w:jc w:val="both"/>
+        <w:rPr>
+          <w:rFonts w:ascii="Times New Roman" w:hAnsi="Times New Roman" w:cs="Times New Roman"/>
+          <w:sz w:val="24"/>
+          <w:szCs w:val="24"/>
+        </w:rPr>
+      </w:pPr>
+    </w:p>
+    <w:p>
+      <w:pPr>
+        <w:spacing w:after="0" w:line="240" w:lineRule="auto"/>
+        <w:jc w:val="both"/>
+        <w:rPr>
+          <w:rFonts w:ascii="Times New Roman" w:hAnsi="Times New Roman" w:cs="Times New Roman"/>
+          <w:sz w:val="24"/>
+          <w:szCs w:val="24"/>
+        </w:rPr>
+      </w:pPr>
+      <w:r>
+        <w:rPr>
+          <w:rFonts w:ascii="Times New Roman" w:hAnsi="Times New Roman" w:cs="Times New Roman"/>
+          <w:sz w:val="24"/>
+          <w:szCs w:val="24"/>
+        </w:rPr>
+        <w:t>[</w:t>
+      </w:r>
+      <w:r>
+        <w:rPr>
+          <w:rFonts w:ascii="Times New Roman" w:hAnsi="Times New Roman" w:cs="Times New Roman"/>
+          <w:i/>
+          <w:sz w:val="24"/>
+          <w:szCs w:val="24"/>
+        </w:rPr>
+        <w:t>Narrator</w:t>
+      </w:r>
+      <w:r>
+        <w:rPr>
+          <w:rFonts w:ascii="Times New Roman" w:hAnsi="Times New Roman" w:cs="Times New Roman"/>
+          <w:i/>
+          <w:sz w:val="24"/>
+          <w:szCs w:val="24"/>
+        </w:rPr>
+        <w:t>, Dream of Shadows</w:t>
+      </w:r>
+      <w:r>
+        <w:rPr>
+          <w:rFonts w:ascii="Times New Roman" w:hAnsi="Times New Roman" w:cs="Times New Roman"/>
+          <w:sz w:val="24"/>
+          <w:szCs w:val="24"/>
+        </w:rPr>
+        <w:t>]</w:t>
+      </w:r>
+    </w:p>
+    <w:p>
+      <w:pPr>
+        <w:spacing w:after="0" w:line="240" w:lineRule="auto"/>
+        <w:jc w:val="both"/>
+        <w:rPr>
+          <w:rFonts w:ascii="Times New Roman" w:hAnsi="Times New Roman" w:cs="Times New Roman"/>
+          <w:sz w:val="24"/>
+          <w:szCs w:val="24"/>
+        </w:rPr>
+      </w:pPr>
+      <w:r>
+        <w:rPr>
+          <w:rFonts w:ascii="Times New Roman" w:hAnsi="Times New Roman" w:cs="Times New Roman"/>
+          <w:sz w:val="24"/>
+          <w:szCs w:val="24"/>
+        </w:rPr>
+        <w:t>“</w:t>
+      </w:r>
+      <w:r>
+        <w:rPr>
+          <w:rFonts w:ascii="Times New Roman" w:hAnsi="Times New Roman" w:cs="Times New Roman"/>
+          <w:sz w:val="24"/>
+          <w:szCs w:val="24"/>
+        </w:rPr>
+        <w:t xml:space="preserve">If you don’t, then I suppose that’s </w:t>
+      </w:r>
+      <w:r>
+        <w:rPr>
+          <w:rFonts w:ascii="Times New Roman" w:hAnsi="Times New Roman" w:cs="Times New Roman"/>
+          <w:sz w:val="24"/>
+          <w:szCs w:val="24"/>
+        </w:rPr>
+        <w:t>normal</w:t>
+      </w:r>
+      <w:r>
+        <w:rPr>
+          <w:rFonts w:ascii="Times New Roman" w:hAnsi="Times New Roman" w:cs="Times New Roman"/>
+          <w:sz w:val="24"/>
+          <w:szCs w:val="24"/>
+        </w:rPr>
+        <w:t>.</w:t>
+      </w:r>
+      <w:r>
+        <w:rPr>
+          <w:rFonts w:ascii="Times New Roman" w:hAnsi="Times New Roman" w:cs="Times New Roman"/>
+          <w:sz w:val="24"/>
+          <w:szCs w:val="24"/>
+        </w:rPr>
+        <w:t xml:space="preserve"> It would be irrational</w:t>
+      </w:r>
+      <w:r>
+        <w:rPr>
+          <w:rFonts w:ascii="Times New Roman" w:hAnsi="Times New Roman" w:cs="Times New Roman"/>
+          <w:sz w:val="24"/>
+          <w:szCs w:val="24"/>
+        </w:rPr>
+        <w:t>, unfair even,</w:t>
+      </w:r>
+      <w:r>
+        <w:rPr>
+          <w:rFonts w:ascii="Times New Roman" w:hAnsi="Times New Roman" w:cs="Times New Roman"/>
+          <w:sz w:val="24"/>
+          <w:szCs w:val="24"/>
+        </w:rPr>
+        <w:t xml:space="preserve"> to blame</w:t>
+      </w:r>
+      <w:r>
+        <w:rPr>
+          <w:rFonts w:ascii="Times New Roman" w:hAnsi="Times New Roman" w:cs="Times New Roman"/>
+          <w:sz w:val="24"/>
+          <w:szCs w:val="24"/>
+        </w:rPr>
+        <w:t xml:space="preserve"> the supernatural for every mystery you come across</w:t>
+      </w:r>
+      <w:r>
+        <w:rPr>
+          <w:rFonts w:ascii="Times New Roman" w:hAnsi="Times New Roman" w:cs="Times New Roman"/>
+          <w:sz w:val="24"/>
+          <w:szCs w:val="24"/>
+        </w:rPr>
+        <w:t>.</w:t>
+      </w:r>
+      <w:r>
+        <w:rPr>
+          <w:rFonts w:ascii="Times New Roman" w:hAnsi="Times New Roman" w:cs="Times New Roman"/>
+          <w:sz w:val="24"/>
+          <w:szCs w:val="24"/>
+        </w:rPr>
+        <w:t>”</w:t>
+      </w:r>
+    </w:p>
+    <w:p>
+      <w:pPr>
+        <w:spacing w:after="0" w:line="240" w:lineRule="auto"/>
+        <w:jc w:val="both"/>
+        <w:rPr>
+          <w:rFonts w:ascii="Times New Roman" w:hAnsi="Times New Roman" w:cs="Times New Roman"/>
+          <w:sz w:val="24"/>
+          <w:szCs w:val="24"/>
+        </w:rPr>
+      </w:pPr>
+    </w:p>
+    <w:p>
+      <w:pPr>
+        <w:spacing w:after="0" w:line="240" w:lineRule="auto"/>
+        <w:jc w:val="both"/>
+        <w:rPr>
+          <w:rFonts w:ascii="Times New Roman" w:hAnsi="Times New Roman" w:cs="Times New Roman"/>
+          <w:sz w:val="24"/>
+          <w:szCs w:val="24"/>
+        </w:rPr>
+      </w:pPr>
+      <w:r>
+        <w:rPr>
+          <w:rFonts w:ascii="Times New Roman" w:hAnsi="Times New Roman" w:cs="Times New Roman"/>
+          <w:sz w:val="24"/>
+          <w:szCs w:val="24"/>
+        </w:rPr>
+        <w:t>[</w:t>
+      </w:r>
+      <w:r>
+        <w:rPr>
+          <w:rFonts w:ascii="Times New Roman" w:hAnsi="Times New Roman" w:cs="Times New Roman"/>
+          <w:i/>
+          <w:sz w:val="24"/>
+          <w:szCs w:val="24"/>
+        </w:rPr>
+        <w:t>Narrator, Dream of Shadows</w:t>
+      </w:r>
+      <w:r>
+        <w:rPr>
+          <w:rFonts w:ascii="Times New Roman" w:hAnsi="Times New Roman" w:cs="Times New Roman"/>
+          <w:sz w:val="24"/>
+          <w:szCs w:val="24"/>
+        </w:rPr>
+        <w:t>]</w:t>
+      </w:r>
+    </w:p>
+    <w:p>
+      <w:pPr>
+        <w:spacing w:after="0" w:line="240" w:lineRule="auto"/>
+        <w:jc w:val="both"/>
+        <w:rPr>
+          <w:rFonts w:ascii="Times New Roman" w:hAnsi="Times New Roman" w:cs="Times New Roman"/>
+          <w:sz w:val="24"/>
+          <w:szCs w:val="24"/>
+        </w:rPr>
+      </w:pPr>
+      <w:r>
+        <w:rPr>
+          <w:rFonts w:ascii="Times New Roman" w:hAnsi="Times New Roman" w:cs="Times New Roman"/>
+          <w:sz w:val="24"/>
+          <w:szCs w:val="24"/>
+        </w:rPr>
+        <w:t>But I say, give credit where credit is due.</w:t>
+      </w:r>
+    </w:p>
+    <w:p>
+      <w:pPr>
+        <w:spacing w:after="0" w:line="240" w:lineRule="auto"/>
+        <w:jc w:val="both"/>
+        <w:rPr>
+          <w:rFonts w:ascii="Times New Roman" w:hAnsi="Times New Roman" w:cs="Times New Roman"/>
+          <w:sz w:val="24"/>
+          <w:szCs w:val="24"/>
+        </w:rPr>
+      </w:pPr>
+    </w:p>
+    <w:p>
+      <w:pPr>
+        <w:spacing w:after="0" w:line="240" w:lineRule="auto"/>
+        <w:jc w:val="both"/>
+        <w:rPr>
+          <w:rFonts w:ascii="Times New Roman" w:hAnsi="Times New Roman" w:cs="Times New Roman"/>
+          <w:sz w:val="24"/>
+          <w:szCs w:val="24"/>
+        </w:rPr>
+      </w:pPr>
+      <w:r>
+        <w:rPr>
+          <w:rFonts w:ascii="Times New Roman" w:hAnsi="Times New Roman" w:cs="Times New Roman"/>
+          <w:sz w:val="24"/>
+          <w:szCs w:val="24"/>
+        </w:rPr>
+        <w:t>[</w:t>
+      </w:r>
+      <w:r>
+        <w:rPr>
+          <w:rFonts w:ascii="Times New Roman" w:hAnsi="Times New Roman" w:cs="Times New Roman"/>
+          <w:i/>
+          <w:sz w:val="24"/>
+          <w:szCs w:val="24"/>
+        </w:rPr>
+        <w:t>Narrator, Dream of Shadows + Burning Blue Flame</w:t>
+      </w:r>
+      <w:r>
+        <w:rPr>
+          <w:rFonts w:ascii="Times New Roman" w:hAnsi="Times New Roman" w:cs="Times New Roman"/>
+          <w:sz w:val="24"/>
+          <w:szCs w:val="24"/>
+        </w:rPr>
+        <w:t>]</w:t>
+      </w:r>
+    </w:p>
+    <w:p>
+      <w:pPr>
+        <w:spacing w:after="0" w:line="240" w:lineRule="auto"/>
+        <w:jc w:val="both"/>
+        <w:rPr>
+          <w:rFonts w:ascii="Times New Roman" w:hAnsi="Times New Roman" w:cs="Times New Roman"/>
+          <w:sz w:val="24"/>
+          <w:szCs w:val="24"/>
+        </w:rPr>
+      </w:pPr>
+      <w:r>
+        <w:rPr>
+          <w:rFonts w:ascii="Times New Roman" w:hAnsi="Times New Roman" w:cs="Times New Roman"/>
+          <w:sz w:val="24"/>
+          <w:szCs w:val="24"/>
+        </w:rPr>
+        <w:t>“</w:t>
+      </w:r>
+      <w:r>
+        <w:rPr>
+          <w:rFonts w:ascii="Times New Roman" w:hAnsi="Times New Roman" w:cs="Times New Roman"/>
+          <w:sz w:val="24"/>
+          <w:szCs w:val="24"/>
+        </w:rPr>
+        <w:t>Make no mistake</w:t>
+      </w:r>
+      <w:r>
+        <w:rPr>
+          <w:rFonts w:ascii="Times New Roman" w:hAnsi="Times New Roman" w:cs="Times New Roman"/>
+          <w:sz w:val="24"/>
+          <w:szCs w:val="24"/>
+        </w:rPr>
+        <w:t xml:space="preserve">: </w:t>
+      </w:r>
+      <w:r>
+        <w:rPr>
+          <w:rFonts w:ascii="Times New Roman" w:hAnsi="Times New Roman" w:cs="Times New Roman"/>
+          <w:b/>
+          <w:sz w:val="24"/>
+          <w:szCs w:val="24"/>
+        </w:rPr>
         <w:t>Ghosts</w:t>
       </w:r>
       <w:r>
@@ -109,8 +568,627 @@
           <w:sz w:val="24"/>
           <w:szCs w:val="24"/>
         </w:rPr>
+        <w:t xml:space="preserve"> are r</w:t>
+      </w:r>
+      <w:r>
+        <w:rPr>
+          <w:rFonts w:ascii="Times New Roman" w:hAnsi="Times New Roman" w:cs="Times New Roman"/>
+          <w:sz w:val="24"/>
+          <w:szCs w:val="24"/>
+        </w:rPr>
+        <w:t>eal. And you can see them, can’t you?</w:t>
+      </w:r>
+      <w:r>
+        <w:rPr>
+          <w:rFonts w:ascii="Times New Roman" w:hAnsi="Times New Roman" w:cs="Times New Roman"/>
+          <w:sz w:val="24"/>
+          <w:szCs w:val="24"/>
+        </w:rPr>
+        <w:t>”</w:t>
+      </w:r>
+    </w:p>
+    <w:p>
+      <w:pPr>
+        <w:spacing w:after="0" w:line="240" w:lineRule="auto"/>
+        <w:jc w:val="both"/>
+        <w:rPr>
+          <w:rFonts w:ascii="Times New Roman" w:hAnsi="Times New Roman" w:cs="Times New Roman"/>
+          <w:sz w:val="24"/>
+          <w:szCs w:val="24"/>
+        </w:rPr>
+      </w:pPr>
+    </w:p>
+    <w:p>
+      <w:pPr>
+        <w:spacing w:after="0" w:line="240" w:lineRule="auto"/>
+        <w:jc w:val="both"/>
+        <w:rPr>
+          <w:rFonts w:ascii="Times New Roman" w:hAnsi="Times New Roman" w:cs="Times New Roman"/>
+          <w:sz w:val="24"/>
+          <w:szCs w:val="24"/>
+        </w:rPr>
+      </w:pPr>
+      <w:r>
+        <w:rPr>
+          <w:rFonts w:ascii="Times New Roman" w:hAnsi="Times New Roman" w:cs="Times New Roman"/>
+          <w:sz w:val="24"/>
+          <w:szCs w:val="24"/>
+        </w:rPr>
+        <w:t>[</w:t>
+      </w:r>
+      <w:r>
+        <w:rPr>
+          <w:rFonts w:ascii="Times New Roman" w:hAnsi="Times New Roman" w:cs="Times New Roman"/>
+          <w:i/>
+          <w:sz w:val="24"/>
+          <w:szCs w:val="24"/>
+        </w:rPr>
+        <w:t>Narrator, Dream of Shadows + Burning Blue Flame</w:t>
+      </w:r>
+      <w:r>
+        <w:rPr>
+          <w:rFonts w:ascii="Times New Roman" w:hAnsi="Times New Roman" w:cs="Times New Roman"/>
+          <w:sz w:val="24"/>
+          <w:szCs w:val="24"/>
+        </w:rPr>
+        <w:t>]</w:t>
+      </w:r>
+    </w:p>
+    <w:p>
+      <w:pPr>
+        <w:spacing w:after="0" w:line="240" w:lineRule="auto"/>
+        <w:jc w:val="both"/>
+        <w:rPr>
+          <w:rFonts w:ascii="Times New Roman" w:hAnsi="Times New Roman" w:cs="Times New Roman"/>
+          <w:sz w:val="24"/>
+          <w:szCs w:val="24"/>
+        </w:rPr>
+      </w:pPr>
+      <w:r>
+        <w:rPr>
+          <w:rFonts w:ascii="Times New Roman" w:hAnsi="Times New Roman" w:cs="Times New Roman"/>
+          <w:sz w:val="24"/>
+          <w:szCs w:val="24"/>
+        </w:rPr>
+        <w:t>“</w:t>
+      </w:r>
+      <w:r>
+        <w:rPr>
+          <w:rFonts w:ascii="Times New Roman" w:hAnsi="Times New Roman" w:cs="Times New Roman"/>
+          <w:sz w:val="24"/>
+          <w:szCs w:val="24"/>
+        </w:rPr>
+        <w:t>I kno</w:t>
+      </w:r>
+      <w:r>
+        <w:rPr>
+          <w:rFonts w:ascii="Times New Roman" w:hAnsi="Times New Roman" w:cs="Times New Roman"/>
+          <w:sz w:val="24"/>
+          <w:szCs w:val="24"/>
+        </w:rPr>
+        <w:t>w, because you can see the flame</w:t>
+      </w:r>
+      <w:r>
+        <w:rPr>
+          <w:rFonts w:ascii="Times New Roman" w:hAnsi="Times New Roman" w:cs="Times New Roman"/>
+          <w:sz w:val="24"/>
+          <w:szCs w:val="24"/>
+        </w:rPr>
+        <w:t>.</w:t>
+      </w:r>
+      <w:r>
+        <w:rPr>
+          <w:rFonts w:ascii="Times New Roman" w:hAnsi="Times New Roman" w:cs="Times New Roman"/>
+          <w:sz w:val="24"/>
+          <w:szCs w:val="24"/>
+        </w:rPr>
+        <w:t xml:space="preserve"> That, my dear, is a Ghost.</w:t>
+      </w:r>
+      <w:r>
+        <w:rPr>
+          <w:rFonts w:ascii="Times New Roman" w:hAnsi="Times New Roman" w:cs="Times New Roman"/>
+          <w:sz w:val="24"/>
+          <w:szCs w:val="24"/>
+        </w:rPr>
+        <w:t>”</w:t>
+      </w:r>
+    </w:p>
+    <w:p>
+      <w:pPr>
+        <w:spacing w:after="0" w:line="240" w:lineRule="auto"/>
+        <w:jc w:val="both"/>
+        <w:rPr>
+          <w:rFonts w:ascii="Times New Roman" w:hAnsi="Times New Roman" w:cs="Times New Roman"/>
+          <w:sz w:val="24"/>
+          <w:szCs w:val="24"/>
+        </w:rPr>
+      </w:pPr>
+    </w:p>
+    <w:p>
+      <w:pPr>
+        <w:spacing w:after="0" w:line="240" w:lineRule="auto"/>
+        <w:jc w:val="both"/>
+        <w:rPr>
+          <w:rFonts w:ascii="Times New Roman" w:hAnsi="Times New Roman" w:cs="Times New Roman"/>
+          <w:sz w:val="24"/>
+          <w:szCs w:val="24"/>
+        </w:rPr>
+      </w:pPr>
+      <w:r>
+        <w:rPr>
+          <w:rFonts w:ascii="Times New Roman" w:hAnsi="Times New Roman" w:cs="Times New Roman"/>
+          <w:sz w:val="24"/>
+          <w:szCs w:val="24"/>
+        </w:rPr>
+        <w:t>[</w:t>
+      </w:r>
+      <w:r>
+        <w:rPr>
+          <w:rFonts w:ascii="Times New Roman" w:hAnsi="Times New Roman" w:cs="Times New Roman"/>
+          <w:i/>
+          <w:sz w:val="24"/>
+          <w:szCs w:val="24"/>
+        </w:rPr>
+        <w:t>Narrator, Dream of Shadows + Burning Blue Flame</w:t>
+      </w:r>
+      <w:r>
+        <w:rPr>
+          <w:rFonts w:ascii="Times New Roman" w:hAnsi="Times New Roman" w:cs="Times New Roman"/>
+          <w:sz w:val="24"/>
+          <w:szCs w:val="24"/>
+        </w:rPr>
+        <w:t>]</w:t>
+      </w:r>
+    </w:p>
+    <w:p>
+      <w:pPr>
+        <w:spacing w:after="0" w:line="240" w:lineRule="auto"/>
+        <w:jc w:val="both"/>
+        <w:rPr>
+          <w:rFonts w:ascii="Times New Roman" w:hAnsi="Times New Roman" w:cs="Times New Roman"/>
+          <w:sz w:val="24"/>
+          <w:szCs w:val="24"/>
+        </w:rPr>
+      </w:pPr>
+      <w:r>
+        <w:rPr>
+          <w:rFonts w:ascii="Times New Roman" w:hAnsi="Times New Roman" w:cs="Times New Roman"/>
+          <w:sz w:val="24"/>
+          <w:szCs w:val="24"/>
+        </w:rPr>
+        <w:t>“</w:t>
+      </w:r>
+      <w:r>
+        <w:rPr>
+          <w:rFonts w:ascii="Times New Roman" w:hAnsi="Times New Roman" w:cs="Times New Roman"/>
+          <w:sz w:val="24"/>
+          <w:szCs w:val="24"/>
+        </w:rPr>
+        <w:t xml:space="preserve">You are one of the gifted </w:t>
+      </w:r>
+      <w:r>
+        <w:rPr>
+          <w:rFonts w:ascii="Times New Roman" w:hAnsi="Times New Roman" w:cs="Times New Roman"/>
+          <w:sz w:val="24"/>
+          <w:szCs w:val="24"/>
+        </w:rPr>
+        <w:t>few, and one of even</w:t>
+      </w:r>
+      <w:r>
+        <w:rPr>
+          <w:rFonts w:ascii="Times New Roman" w:hAnsi="Times New Roman" w:cs="Times New Roman"/>
+          <w:sz w:val="24"/>
+          <w:szCs w:val="24"/>
+        </w:rPr>
+        <w:t xml:space="preserve"> fewer who have begun to tap into their gifts.</w:t>
+      </w:r>
+      <w:r>
+        <w:rPr>
+          <w:rFonts w:ascii="Times New Roman" w:hAnsi="Times New Roman" w:cs="Times New Roman"/>
+          <w:sz w:val="24"/>
+          <w:szCs w:val="24"/>
+        </w:rPr>
+        <w:t xml:space="preserve"> A </w:t>
+      </w:r>
+      <w:r>
+        <w:rPr>
+          <w:rFonts w:ascii="Times New Roman" w:hAnsi="Times New Roman" w:cs="Times New Roman"/>
+          <w:b/>
+          <w:sz w:val="24"/>
+          <w:szCs w:val="24"/>
+        </w:rPr>
+        <w:t>Tamer</w:t>
+      </w:r>
+      <w:r>
+        <w:rPr>
+          <w:rFonts w:ascii="Times New Roman" w:hAnsi="Times New Roman" w:cs="Times New Roman"/>
+          <w:sz w:val="24"/>
+          <w:szCs w:val="24"/>
+        </w:rPr>
+        <w:t>.</w:t>
+      </w:r>
+      <w:r>
+        <w:rPr>
+          <w:rFonts w:ascii="Times New Roman" w:hAnsi="Times New Roman" w:cs="Times New Roman"/>
+          <w:sz w:val="24"/>
+          <w:szCs w:val="24"/>
+        </w:rPr>
+        <w:t>”</w:t>
+      </w:r>
+    </w:p>
+    <w:p>
+      <w:pPr>
+        <w:spacing w:after="0" w:line="240" w:lineRule="auto"/>
+        <w:jc w:val="both"/>
+        <w:rPr>
+          <w:rFonts w:ascii="Times New Roman" w:hAnsi="Times New Roman" w:cs="Times New Roman"/>
+          <w:sz w:val="24"/>
+          <w:szCs w:val="24"/>
+        </w:rPr>
+      </w:pPr>
+    </w:p>
+    <w:p>
+      <w:pPr>
+        <w:spacing w:after="0" w:line="240" w:lineRule="auto"/>
+        <w:jc w:val="both"/>
+        <w:rPr>
+          <w:rFonts w:ascii="Times New Roman" w:hAnsi="Times New Roman" w:cs="Times New Roman"/>
+          <w:sz w:val="24"/>
+          <w:szCs w:val="24"/>
+        </w:rPr>
+      </w:pPr>
+      <w:r>
+        <w:rPr>
+          <w:rFonts w:ascii="Times New Roman" w:hAnsi="Times New Roman" w:cs="Times New Roman"/>
+          <w:sz w:val="24"/>
+          <w:szCs w:val="24"/>
+        </w:rPr>
+        <w:t>[</w:t>
+      </w:r>
+      <w:r>
+        <w:rPr>
+          <w:rFonts w:ascii="Times New Roman" w:hAnsi="Times New Roman" w:cs="Times New Roman"/>
+          <w:i/>
+          <w:sz w:val="24"/>
+          <w:szCs w:val="24"/>
+        </w:rPr>
+        <w:t xml:space="preserve">Narrator, Dream of Shadows </w:t>
+      </w:r>
+      <w:r>
+        <w:rPr>
+          <w:rFonts w:ascii="Times New Roman" w:hAnsi="Times New Roman" w:cs="Times New Roman"/>
+          <w:i/>
+          <w:sz w:val="24"/>
+          <w:szCs w:val="24"/>
+        </w:rPr>
+        <w:t>+ Burning Blue Flame</w:t>
+      </w:r>
+      <w:r>
+        <w:rPr>
+          <w:rFonts w:ascii="Times New Roman" w:hAnsi="Times New Roman" w:cs="Times New Roman"/>
+          <w:sz w:val="24"/>
+          <w:szCs w:val="24"/>
+        </w:rPr>
+        <w:t>]</w:t>
+      </w:r>
+    </w:p>
+    <w:p>
+      <w:pPr>
+        <w:spacing w:after="0" w:line="240" w:lineRule="auto"/>
+        <w:jc w:val="both"/>
+        <w:rPr>
+          <w:rFonts w:ascii="Times New Roman" w:hAnsi="Times New Roman" w:cs="Times New Roman"/>
+          <w:sz w:val="24"/>
+          <w:szCs w:val="24"/>
+        </w:rPr>
+      </w:pPr>
+      <w:r>
+        <w:rPr>
+          <w:rFonts w:ascii="Times New Roman" w:hAnsi="Times New Roman" w:cs="Times New Roman"/>
+          <w:sz w:val="24"/>
+          <w:szCs w:val="24"/>
+        </w:rPr>
+        <w:t>“</w:t>
+      </w:r>
+      <w:r>
+        <w:rPr>
+          <w:rFonts w:ascii="Times New Roman" w:hAnsi="Times New Roman" w:cs="Times New Roman"/>
+          <w:sz w:val="24"/>
+          <w:szCs w:val="24"/>
+        </w:rPr>
+        <w:t xml:space="preserve">And you, wanderer, are especially gifted. </w:t>
+      </w:r>
+      <w:r>
+        <w:rPr>
+          <w:rFonts w:ascii="Times New Roman" w:hAnsi="Times New Roman" w:cs="Times New Roman"/>
+          <w:sz w:val="24"/>
+          <w:szCs w:val="24"/>
+        </w:rPr>
+        <w:t xml:space="preserve">But only </w:t>
+      </w:r>
+      <w:r>
+        <w:rPr>
+          <w:rFonts w:ascii="Times New Roman" w:hAnsi="Times New Roman" w:cs="Times New Roman"/>
+          <w:sz w:val="24"/>
+          <w:szCs w:val="24"/>
+        </w:rPr>
+        <w:t xml:space="preserve">one </w:t>
+      </w:r>
+      <w:r>
+        <w:rPr>
+          <w:rFonts w:ascii="Times New Roman" w:hAnsi="Times New Roman" w:cs="Times New Roman"/>
+          <w:sz w:val="24"/>
+          <w:szCs w:val="24"/>
+        </w:rPr>
+        <w:t xml:space="preserve">shall transcend the boundary </w:t>
+      </w:r>
+      <w:r>
+        <w:rPr>
+          <w:rFonts w:ascii="Times New Roman" w:hAnsi="Times New Roman" w:cs="Times New Roman"/>
+          <w:sz w:val="24"/>
+          <w:szCs w:val="24"/>
+        </w:rPr>
+        <w:t>and grasp ahold of</w:t>
+      </w:r>
+      <w:r>
+        <w:rPr>
+          <w:rFonts w:ascii="Times New Roman" w:hAnsi="Times New Roman" w:cs="Times New Roman"/>
+          <w:sz w:val="24"/>
+          <w:szCs w:val="24"/>
+        </w:rPr>
+        <w:t xml:space="preserve"> their true potential</w:t>
+      </w:r>
+      <w:r>
+        <w:rPr>
+          <w:rFonts w:ascii="Times New Roman" w:hAnsi="Times New Roman" w:cs="Times New Roman"/>
+          <w:sz w:val="24"/>
+          <w:szCs w:val="24"/>
+        </w:rPr>
+        <w:t>…</w:t>
+      </w:r>
+      <w:r>
+        <w:rPr>
+          <w:rFonts w:ascii="Times New Roman" w:hAnsi="Times New Roman" w:cs="Times New Roman"/>
+          <w:sz w:val="24"/>
+          <w:szCs w:val="24"/>
+        </w:rPr>
+        <w:t>”</w:t>
+      </w:r>
+      <w:bookmarkStart w:id="0" w:name="_GoBack"/>
+      <w:bookmarkEnd w:id="0"/>
+    </w:p>
+    <w:p>
+      <w:pPr>
+        <w:spacing w:after="0" w:line="240" w:lineRule="auto"/>
+        <w:jc w:val="both"/>
+        <w:rPr>
+          <w:rFonts w:ascii="Times New Roman" w:hAnsi="Times New Roman" w:cs="Times New Roman"/>
+          <w:sz w:val="24"/>
+          <w:szCs w:val="24"/>
+        </w:rPr>
+      </w:pPr>
+    </w:p>
+    <w:p>
+      <w:pPr>
+        <w:spacing w:after="0" w:line="240" w:lineRule="auto"/>
+        <w:jc w:val="both"/>
+        <w:rPr>
+          <w:rFonts w:ascii="Times New Roman" w:hAnsi="Times New Roman" w:cs="Times New Roman"/>
+          <w:sz w:val="24"/>
+          <w:szCs w:val="24"/>
+        </w:rPr>
+      </w:pPr>
+      <w:r>
+        <w:rPr>
+          <w:rFonts w:ascii="Times New Roman" w:hAnsi="Times New Roman" w:cs="Times New Roman"/>
+          <w:sz w:val="24"/>
+          <w:szCs w:val="24"/>
+        </w:rPr>
+        <w:t>[</w:t>
+      </w:r>
+      <w:r>
+        <w:rPr>
+          <w:rFonts w:ascii="Times New Roman" w:hAnsi="Times New Roman" w:cs="Times New Roman"/>
+          <w:i/>
+          <w:sz w:val="24"/>
+          <w:szCs w:val="24"/>
+        </w:rPr>
+        <w:t>Narrator</w:t>
+      </w:r>
+      <w:r>
+        <w:rPr>
+          <w:rFonts w:ascii="Times New Roman" w:hAnsi="Times New Roman" w:cs="Times New Roman"/>
+          <w:i/>
+          <w:sz w:val="24"/>
+          <w:szCs w:val="24"/>
+        </w:rPr>
+        <w:t>, Dream of Shadows + Blue Flame Fades Away</w:t>
+      </w:r>
+      <w:r>
+        <w:rPr>
+          <w:rFonts w:ascii="Times New Roman" w:hAnsi="Times New Roman" w:cs="Times New Roman"/>
+          <w:sz w:val="24"/>
+          <w:szCs w:val="24"/>
+        </w:rPr>
+        <w:t>]</w:t>
+      </w:r>
+    </w:p>
+    <w:p>
+      <w:pPr>
+        <w:spacing w:after="0" w:line="240" w:lineRule="auto"/>
+        <w:jc w:val="both"/>
+        <w:rPr>
+          <w:rFonts w:ascii="Times New Roman" w:hAnsi="Times New Roman" w:cs="Times New Roman"/>
+          <w:sz w:val="24"/>
+          <w:szCs w:val="24"/>
+        </w:rPr>
+      </w:pPr>
+      <w:r>
+        <w:rPr>
+          <w:rFonts w:ascii="Times New Roman" w:hAnsi="Times New Roman" w:cs="Times New Roman"/>
+          <w:sz w:val="24"/>
+          <w:szCs w:val="24"/>
+        </w:rPr>
+        <w:t>“</w:t>
+      </w:r>
+      <w:r>
+        <w:rPr>
+          <w:rFonts w:ascii="Times New Roman" w:hAnsi="Times New Roman" w:cs="Times New Roman"/>
+          <w:sz w:val="24"/>
+          <w:szCs w:val="24"/>
+        </w:rPr>
+        <w:t xml:space="preserve">…Me? </w:t>
+      </w:r>
+      <w:r>
+        <w:rPr>
+          <w:rFonts w:ascii="Times New Roman" w:hAnsi="Times New Roman" w:cs="Times New Roman"/>
+          <w:sz w:val="24"/>
+          <w:szCs w:val="24"/>
+        </w:rPr>
+        <w:t>Who am I</w:t>
+      </w:r>
+      <w:r>
+        <w:rPr>
+          <w:rFonts w:ascii="Times New Roman" w:hAnsi="Times New Roman" w:cs="Times New Roman"/>
+          <w:sz w:val="24"/>
+          <w:szCs w:val="24"/>
+        </w:rPr>
+        <w:t>, you ask</w:t>
+      </w:r>
+      <w:r>
+        <w:rPr>
+          <w:rFonts w:ascii="Times New Roman" w:hAnsi="Times New Roman" w:cs="Times New Roman"/>
+          <w:sz w:val="24"/>
+          <w:szCs w:val="24"/>
+        </w:rPr>
         <w:t>?</w:t>
       </w:r>
+      <w:r>
+        <w:rPr>
+          <w:rFonts w:ascii="Times New Roman" w:hAnsi="Times New Roman" w:cs="Times New Roman"/>
+          <w:sz w:val="24"/>
+          <w:szCs w:val="24"/>
+        </w:rPr>
+        <w:t>”</w:t>
+      </w:r>
+    </w:p>
+    <w:p>
+      <w:pPr>
+        <w:spacing w:after="0" w:line="240" w:lineRule="auto"/>
+        <w:jc w:val="both"/>
+        <w:rPr>
+          <w:rFonts w:ascii="Times New Roman" w:hAnsi="Times New Roman" w:cs="Times New Roman"/>
+          <w:sz w:val="24"/>
+          <w:szCs w:val="24"/>
+        </w:rPr>
+      </w:pPr>
+    </w:p>
+    <w:p>
+      <w:pPr>
+        <w:spacing w:after="0" w:line="240" w:lineRule="auto"/>
+        <w:jc w:val="both"/>
+        <w:rPr>
+          <w:rFonts w:ascii="Times New Roman" w:hAnsi="Times New Roman" w:cs="Times New Roman"/>
+          <w:sz w:val="24"/>
+          <w:szCs w:val="24"/>
+        </w:rPr>
+      </w:pPr>
+      <w:r>
+        <w:rPr>
+          <w:rFonts w:ascii="Times New Roman" w:hAnsi="Times New Roman" w:cs="Times New Roman"/>
+          <w:sz w:val="24"/>
+          <w:szCs w:val="24"/>
+        </w:rPr>
+        <w:t>[</w:t>
+      </w:r>
+      <w:r>
+        <w:rPr>
+          <w:rFonts w:ascii="Times New Roman" w:hAnsi="Times New Roman" w:cs="Times New Roman"/>
+          <w:i/>
+          <w:sz w:val="24"/>
+          <w:szCs w:val="24"/>
+        </w:rPr>
+        <w:t xml:space="preserve">Narrator, </w:t>
+      </w:r>
+      <w:r>
+        <w:rPr>
+          <w:rFonts w:ascii="Times New Roman" w:hAnsi="Times New Roman" w:cs="Times New Roman"/>
+          <w:i/>
+          <w:sz w:val="24"/>
+          <w:szCs w:val="24"/>
+        </w:rPr>
+        <w:t>Dream of Shadows</w:t>
+      </w:r>
+      <w:r>
+        <w:rPr>
+          <w:rFonts w:ascii="Times New Roman" w:hAnsi="Times New Roman" w:cs="Times New Roman"/>
+          <w:sz w:val="24"/>
+          <w:szCs w:val="24"/>
+        </w:rPr>
+        <w:t>]</w:t>
+      </w:r>
+    </w:p>
+    <w:p>
+      <w:pPr>
+        <w:spacing w:after="0" w:line="240" w:lineRule="auto"/>
+        <w:jc w:val="both"/>
+        <w:rPr>
+          <w:rFonts w:ascii="Times New Roman" w:hAnsi="Times New Roman" w:cs="Times New Roman"/>
+          <w:sz w:val="24"/>
+          <w:szCs w:val="24"/>
+        </w:rPr>
+      </w:pPr>
+      <w:r>
+        <w:rPr>
+          <w:rFonts w:ascii="Times New Roman" w:hAnsi="Times New Roman" w:cs="Times New Roman"/>
+          <w:sz w:val="24"/>
+          <w:szCs w:val="24"/>
+        </w:rPr>
+        <w:t>“</w:t>
+      </w:r>
+      <w:r>
+        <w:rPr>
+          <w:rFonts w:ascii="Times New Roman" w:hAnsi="Times New Roman" w:cs="Times New Roman"/>
+          <w:sz w:val="24"/>
+          <w:szCs w:val="24"/>
+        </w:rPr>
+        <w:t xml:space="preserve">That is of no consequence. </w:t>
+      </w:r>
+      <w:r>
+        <w:rPr>
+          <w:rFonts w:ascii="Times New Roman" w:hAnsi="Times New Roman" w:cs="Times New Roman"/>
+          <w:sz w:val="24"/>
+          <w:szCs w:val="24"/>
+        </w:rPr>
+        <w:t>Perhaps a better question is:</w:t>
+      </w:r>
+    </w:p>
+    <w:p>
+      <w:pPr>
+        <w:spacing w:after="0" w:line="240" w:lineRule="auto"/>
+        <w:jc w:val="both"/>
+        <w:rPr>
+          <w:rFonts w:ascii="Times New Roman" w:hAnsi="Times New Roman" w:cs="Times New Roman"/>
+          <w:sz w:val="24"/>
+          <w:szCs w:val="24"/>
+        </w:rPr>
+      </w:pPr>
+      <w:r>
+        <w:rPr>
+          <w:rFonts w:ascii="Times New Roman" w:hAnsi="Times New Roman" w:cs="Times New Roman"/>
+          <w:sz w:val="24"/>
+          <w:szCs w:val="24"/>
+        </w:rPr>
+        <w:t>Who are you?</w:t>
+      </w:r>
+      <w:r>
+        <w:rPr>
+          <w:rFonts w:ascii="Times New Roman" w:hAnsi="Times New Roman" w:cs="Times New Roman"/>
+          <w:sz w:val="24"/>
+          <w:szCs w:val="24"/>
+        </w:rPr>
+        <w:t>”</w:t>
+      </w:r>
     </w:p>
     <w:p>
       <w:pPr>
@@ -142,7 +1220,7 @@
           <w:sz w:val="24"/>
           <w:szCs w:val="24"/>
         </w:rPr>
-        <w:t>Blue Flame flickers in the darkness.</w:t>
+        <w:t>Enter your name.</w:t>
       </w:r>
     </w:p>
     <w:p>
@@ -181,16 +1259,7 @@
           <w:sz w:val="24"/>
           <w:szCs w:val="24"/>
         </w:rPr>
-        <w:t>Narrator</w:t>
-      </w:r>
-      <w:r>
-        <w:rPr>
-          <w:rFonts w:ascii="Times New Roman" w:hAnsi="Times New Roman" w:cs="Times New Roman"/>
-          <w:i/>
-          <w:sz w:val="24"/>
-          <w:szCs w:val="24"/>
-        </w:rPr>
-        <w:t>, Dream of Shadows</w:t>
+        <w:t>Narrator, Dream of Shadows</w:t>
       </w:r>
       <w:r>
         <w:rPr>
@@ -217,47 +1286,23 @@
           <w:sz w:val="24"/>
           <w:szCs w:val="24"/>
         </w:rPr>
-        <w:t xml:space="preserve">If you don’t, then I suppose that’s </w:t>
-      </w:r>
-      <w:r>
-        <w:rPr>
-          <w:rFonts w:ascii="Times New Roman" w:hAnsi="Times New Roman" w:cs="Times New Roman"/>
-          <w:sz w:val="24"/>
-          <w:szCs w:val="24"/>
-        </w:rPr>
-        <w:t>normal</w:t>
-      </w:r>
-      <w:r>
-        <w:rPr>
-          <w:rFonts w:ascii="Times New Roman" w:hAnsi="Times New Roman" w:cs="Times New Roman"/>
-          <w:sz w:val="24"/>
-          <w:szCs w:val="24"/>
-        </w:rPr>
-        <w:t>.</w:t>
-      </w:r>
-      <w:r>
-        <w:rPr>
-          <w:rFonts w:ascii="Times New Roman" w:hAnsi="Times New Roman" w:cs="Times New Roman"/>
-          <w:sz w:val="24"/>
-          <w:szCs w:val="24"/>
-        </w:rPr>
-        <w:t xml:space="preserve"> It would be irrational to blame the supernatural every time we </w:t>
-      </w:r>
-      <w:r>
-        <w:rPr>
-          <w:rFonts w:ascii="Times New Roman" w:hAnsi="Times New Roman" w:cs="Times New Roman"/>
-          <w:sz w:val="24"/>
-          <w:szCs w:val="24"/>
-        </w:rPr>
-        <w:t xml:space="preserve">come across an occurrence we find </w:t>
-      </w:r>
-      <w:r>
-        <w:rPr>
-          <w:rFonts w:ascii="Times New Roman" w:hAnsi="Times New Roman" w:cs="Times New Roman"/>
-          <w:sz w:val="24"/>
-          <w:szCs w:val="24"/>
-        </w:rPr>
-        <w:t>strange.</w:t>
+        <w:t>“</w:t>
+      </w:r>
+      <w:r>
+        <w:rPr>
+          <w:rFonts w:ascii="Times New Roman" w:hAnsi="Times New Roman" w:cs="Times New Roman"/>
+          <w:sz w:val="24"/>
+          <w:szCs w:val="24"/>
+        </w:rPr>
+        <w:t>…I see. I shall keep it in mind.</w:t>
+      </w:r>
+      <w:r>
+        <w:rPr>
+          <w:rFonts w:ascii="Times New Roman" w:hAnsi="Times New Roman" w:cs="Times New Roman"/>
+          <w:sz w:val="24"/>
+          <w:szCs w:val="24"/>
+        </w:rPr>
+        <w:t>”</w:t>
       </w:r>
     </w:p>
     <w:p>
@@ -296,43 +1341,7 @@
           <w:sz w:val="24"/>
           <w:szCs w:val="24"/>
         </w:rPr>
-        <w:t xml:space="preserve">Narrator, </w:t>
-      </w:r>
-      <w:r>
-        <w:rPr>
-          <w:rFonts w:ascii="Times New Roman" w:hAnsi="Times New Roman" w:cs="Times New Roman"/>
-          <w:i/>
-          <w:sz w:val="24"/>
-          <w:szCs w:val="24"/>
-        </w:rPr>
-        <w:t xml:space="preserve">Dream of Shadows </w:t>
-      </w:r>
-      <w:r>
-        <w:rPr>
-          <w:rFonts w:ascii="Times New Roman" w:hAnsi="Times New Roman" w:cs="Times New Roman"/>
-          <w:i/>
-          <w:sz w:val="24"/>
-          <w:szCs w:val="24"/>
-        </w:rPr>
-        <w:t xml:space="preserve">+ </w:t>
-      </w:r>
-      <w:r>
-        <w:rPr>
-          <w:rFonts w:ascii="Times New Roman" w:hAnsi="Times New Roman" w:cs="Times New Roman"/>
-          <w:i/>
-          <w:sz w:val="24"/>
-          <w:szCs w:val="24"/>
-        </w:rPr>
-        <w:t xml:space="preserve">Pulsating </w:t>
-      </w:r>
-      <w:r>
-        <w:rPr>
-          <w:rFonts w:ascii="Times New Roman" w:hAnsi="Times New Roman" w:cs="Times New Roman"/>
-          <w:i/>
-          <w:sz w:val="24"/>
-          <w:szCs w:val="24"/>
-        </w:rPr>
-        <w:t>Blue Flame</w:t>
+        <w:t>Narrator, Dream of Shadows</w:t>
       </w:r>
       <w:r>
         <w:rPr>
@@ -359,31 +1368,106 @@
           <w:sz w:val="24"/>
           <w:szCs w:val="24"/>
         </w:rPr>
-        <w:t>But if you a</w:t>
-      </w:r>
-      <w:r>
-        <w:rPr>
-          <w:rFonts w:ascii="Times New Roman" w:hAnsi="Times New Roman" w:cs="Times New Roman"/>
-          <w:sz w:val="24"/>
-          <w:szCs w:val="24"/>
-        </w:rPr>
-        <w:t>re</w:t>
-      </w:r>
-      <w:r>
-        <w:rPr>
-          <w:rFonts w:ascii="Times New Roman" w:hAnsi="Times New Roman" w:cs="Times New Roman"/>
-          <w:sz w:val="24"/>
-          <w:szCs w:val="24"/>
-        </w:rPr>
-        <w:t xml:space="preserve"> amongst</w:t>
-      </w:r>
-      <w:r>
-        <w:rPr>
-          <w:rFonts w:ascii="Times New Roman" w:hAnsi="Times New Roman" w:cs="Times New Roman"/>
-          <w:sz w:val="24"/>
-          <w:szCs w:val="24"/>
-        </w:rPr>
-        <w:t xml:space="preserve"> those</w:t>
+        <w:t>“</w:t>
+      </w:r>
+      <w:r>
+        <w:rPr>
+          <w:rFonts w:ascii="Times New Roman" w:hAnsi="Times New Roman" w:cs="Times New Roman"/>
+          <w:sz w:val="24"/>
+          <w:szCs w:val="24"/>
+        </w:rPr>
+        <w:t>Now go forth. Seek power, whatever your context, and peer into the beyond.</w:t>
+      </w:r>
+      <w:r>
+        <w:rPr>
+          <w:rFonts w:ascii="Times New Roman" w:hAnsi="Times New Roman" w:cs="Times New Roman"/>
+          <w:sz w:val="24"/>
+          <w:szCs w:val="24"/>
+        </w:rPr>
+        <w:t>”</w:t>
+      </w:r>
+    </w:p>
+    <w:p>
+      <w:pPr>
+        <w:spacing w:after="0" w:line="240" w:lineRule="auto"/>
+        <w:jc w:val="both"/>
+        <w:rPr>
+          <w:rFonts w:ascii="Times New Roman" w:hAnsi="Times New Roman" w:cs="Times New Roman"/>
+          <w:sz w:val="24"/>
+          <w:szCs w:val="24"/>
+        </w:rPr>
+      </w:pPr>
+    </w:p>
+    <w:p>
+      <w:pPr>
+        <w:spacing w:after="0" w:line="240" w:lineRule="auto"/>
+        <w:jc w:val="both"/>
+        <w:rPr>
+          <w:rFonts w:ascii="Times New Roman" w:hAnsi="Times New Roman" w:cs="Times New Roman"/>
+          <w:sz w:val="24"/>
+          <w:szCs w:val="24"/>
+        </w:rPr>
+      </w:pPr>
+      <w:r>
+        <w:rPr>
+          <w:rFonts w:ascii="Times New Roman" w:hAnsi="Times New Roman" w:cs="Times New Roman"/>
+          <w:sz w:val="24"/>
+          <w:szCs w:val="24"/>
+        </w:rPr>
+        <w:lastRenderedPageBreak/>
+        <w:t>[</w:t>
+      </w:r>
+      <w:r>
+        <w:rPr>
+          <w:rFonts w:ascii="Times New Roman" w:hAnsi="Times New Roman" w:cs="Times New Roman"/>
+          <w:i/>
+          <w:sz w:val="24"/>
+          <w:szCs w:val="24"/>
+        </w:rPr>
+        <w:t>Narrator, Dream of Shadows</w:t>
+      </w:r>
+      <w:r>
+        <w:rPr>
+          <w:rFonts w:ascii="Times New Roman" w:hAnsi="Times New Roman" w:cs="Times New Roman"/>
+          <w:sz w:val="24"/>
+          <w:szCs w:val="24"/>
+        </w:rPr>
+        <w:t>]</w:t>
+      </w:r>
+    </w:p>
+    <w:p>
+      <w:pPr>
+        <w:spacing w:after="0" w:line="240" w:lineRule="auto"/>
+        <w:jc w:val="both"/>
+        <w:rPr>
+          <w:rFonts w:ascii="Times New Roman" w:hAnsi="Times New Roman" w:cs="Times New Roman"/>
+          <w:sz w:val="24"/>
+          <w:szCs w:val="24"/>
+        </w:rPr>
+      </w:pPr>
+      <w:r>
+        <w:rPr>
+          <w:rFonts w:ascii="Times New Roman" w:hAnsi="Times New Roman" w:cs="Times New Roman"/>
+          <w:sz w:val="24"/>
+          <w:szCs w:val="24"/>
+        </w:rPr>
+        <w:t>“</w:t>
+      </w:r>
+      <w:r>
+        <w:rPr>
+          <w:rFonts w:ascii="Times New Roman" w:hAnsi="Times New Roman" w:cs="Times New Roman"/>
+          <w:sz w:val="24"/>
+          <w:szCs w:val="24"/>
+        </w:rPr>
+        <w:t>I will watch over you closely,</w:t>
+      </w:r>
+      <w:r>
+        <w:rPr>
+          <w:rFonts w:ascii="Times New Roman" w:hAnsi="Times New Roman" w:cs="Times New Roman"/>
+          <w:sz w:val="24"/>
+          <w:szCs w:val="24"/>
+        </w:rPr>
+        <w:t xml:space="preserve"> young</w:t>
       </w:r>
       <w:r>
         <w:rPr>
@@ -396,525 +1480,10 @@
       <w:r>
         <w:rPr>
           <w:rFonts w:ascii="Times New Roman" w:hAnsi="Times New Roman" w:cs="Times New Roman"/>
-          <w:sz w:val="24"/>
-          <w:szCs w:val="24"/>
-        </w:rPr>
-        <w:t>few who believe,</w:t>
-      </w:r>
-      <w:r>
-        <w:rPr>
-          <w:rFonts w:ascii="Times New Roman" w:hAnsi="Times New Roman" w:cs="Times New Roman"/>
-          <w:sz w:val="24"/>
-          <w:szCs w:val="24"/>
-        </w:rPr>
-        <w:t xml:space="preserve"> then rest assured:</w:t>
-      </w:r>
-      <w:r>
-        <w:rPr>
-          <w:rFonts w:ascii="Times New Roman" w:hAnsi="Times New Roman" w:cs="Times New Roman"/>
-          <w:sz w:val="24"/>
-          <w:szCs w:val="24"/>
-        </w:rPr>
-        <w:t xml:space="preserve"> </w:t>
-      </w:r>
-      <w:r>
-        <w:rPr>
-          <w:rFonts w:ascii="Times New Roman" w:hAnsi="Times New Roman" w:cs="Times New Roman"/>
-          <w:sz w:val="24"/>
-          <w:szCs w:val="24"/>
-        </w:rPr>
-        <w:t xml:space="preserve">either </w:t>
-      </w:r>
-      <w:r>
-        <w:rPr>
-          <w:rFonts w:ascii="Times New Roman" w:hAnsi="Times New Roman" w:cs="Times New Roman"/>
-          <w:sz w:val="24"/>
-          <w:szCs w:val="24"/>
-        </w:rPr>
-        <w:t>you</w:t>
-      </w:r>
-      <w:r>
-        <w:rPr>
-          <w:rFonts w:ascii="Times New Roman" w:hAnsi="Times New Roman" w:cs="Times New Roman"/>
-          <w:sz w:val="24"/>
-          <w:szCs w:val="24"/>
-        </w:rPr>
-        <w:t xml:space="preserve"> have gone</w:t>
-      </w:r>
-      <w:r>
-        <w:rPr>
-          <w:rFonts w:ascii="Times New Roman" w:hAnsi="Times New Roman" w:cs="Times New Roman"/>
-          <w:sz w:val="24"/>
-          <w:szCs w:val="24"/>
-        </w:rPr>
-        <w:t xml:space="preserve"> </w:t>
-      </w:r>
-      <w:r>
-        <w:rPr>
-          <w:rFonts w:ascii="Times New Roman" w:hAnsi="Times New Roman" w:cs="Times New Roman"/>
-          <w:sz w:val="24"/>
-          <w:szCs w:val="24"/>
-        </w:rPr>
-        <w:t>insane,</w:t>
-      </w:r>
-      <w:r>
-        <w:rPr>
-          <w:rFonts w:ascii="Times New Roman" w:hAnsi="Times New Roman" w:cs="Times New Roman"/>
-          <w:sz w:val="24"/>
-          <w:szCs w:val="24"/>
-        </w:rPr>
-        <w:t xml:space="preserve"> or </w:t>
-      </w:r>
-      <w:r>
-        <w:rPr>
-          <w:rFonts w:ascii="Times New Roman" w:hAnsi="Times New Roman" w:cs="Times New Roman"/>
-          <w:sz w:val="24"/>
-          <w:szCs w:val="24"/>
-        </w:rPr>
-        <w:t xml:space="preserve">you have </w:t>
-      </w:r>
-      <w:r>
-        <w:rPr>
-          <w:rFonts w:ascii="Times New Roman" w:hAnsi="Times New Roman" w:cs="Times New Roman"/>
-          <w:sz w:val="24"/>
-          <w:szCs w:val="24"/>
-        </w:rPr>
-        <w:t xml:space="preserve">peered </w:t>
-      </w:r>
-      <w:r>
-        <w:rPr>
-          <w:rFonts w:ascii="Times New Roman" w:hAnsi="Times New Roman" w:cs="Times New Roman"/>
-          <w:sz w:val="24"/>
-          <w:szCs w:val="24"/>
-        </w:rPr>
-        <w:t xml:space="preserve">into the </w:t>
-      </w:r>
-      <w:r>
-        <w:rPr>
-          <w:rFonts w:ascii="Times New Roman" w:hAnsi="Times New Roman" w:cs="Times New Roman"/>
-          <w:sz w:val="24"/>
-          <w:szCs w:val="24"/>
-        </w:rPr>
-        <w:t>beyond</w:t>
-      </w:r>
-      <w:r>
-        <w:rPr>
-          <w:rFonts w:ascii="Times New Roman" w:hAnsi="Times New Roman" w:cs="Times New Roman"/>
-          <w:sz w:val="24"/>
-          <w:szCs w:val="24"/>
-        </w:rPr>
-        <w:t>.</w:t>
-      </w:r>
-    </w:p>
-    <w:p>
-      <w:pPr>
-        <w:spacing w:after="0" w:line="240" w:lineRule="auto"/>
-        <w:jc w:val="both"/>
-        <w:rPr>
-          <w:rFonts w:ascii="Times New Roman" w:hAnsi="Times New Roman" w:cs="Times New Roman"/>
-          <w:sz w:val="24"/>
-          <w:szCs w:val="24"/>
-        </w:rPr>
-      </w:pPr>
-    </w:p>
-    <w:p>
-      <w:pPr>
-        <w:spacing w:after="0" w:line="240" w:lineRule="auto"/>
-        <w:jc w:val="both"/>
-        <w:rPr>
-          <w:rFonts w:ascii="Times New Roman" w:hAnsi="Times New Roman" w:cs="Times New Roman"/>
-          <w:sz w:val="24"/>
-          <w:szCs w:val="24"/>
-        </w:rPr>
-      </w:pPr>
-      <w:r>
-        <w:rPr>
-          <w:rFonts w:ascii="Times New Roman" w:hAnsi="Times New Roman" w:cs="Times New Roman"/>
-          <w:sz w:val="24"/>
-          <w:szCs w:val="24"/>
-        </w:rPr>
-        <w:t>[</w:t>
-      </w:r>
-      <w:r>
-        <w:rPr>
-          <w:rFonts w:ascii="Times New Roman" w:hAnsi="Times New Roman" w:cs="Times New Roman"/>
-          <w:i/>
-          <w:sz w:val="24"/>
-          <w:szCs w:val="24"/>
-        </w:rPr>
-        <w:t xml:space="preserve">Narrator, </w:t>
-      </w:r>
-      <w:r>
-        <w:rPr>
-          <w:rFonts w:ascii="Times New Roman" w:hAnsi="Times New Roman" w:cs="Times New Roman"/>
-          <w:i/>
-          <w:sz w:val="24"/>
-          <w:szCs w:val="24"/>
-        </w:rPr>
-        <w:t xml:space="preserve">Dream of Shadows </w:t>
-      </w:r>
-      <w:r>
-        <w:rPr>
-          <w:rFonts w:ascii="Times New Roman" w:hAnsi="Times New Roman" w:cs="Times New Roman"/>
-          <w:i/>
-          <w:sz w:val="24"/>
-          <w:szCs w:val="24"/>
-        </w:rPr>
-        <w:t>+ Pulsating Blue Flame</w:t>
-      </w:r>
-      <w:r>
-        <w:rPr>
-          <w:rFonts w:ascii="Times New Roman" w:hAnsi="Times New Roman" w:cs="Times New Roman"/>
-          <w:sz w:val="24"/>
-          <w:szCs w:val="24"/>
-        </w:rPr>
-        <w:t>]</w:t>
-      </w:r>
-    </w:p>
-    <w:p>
-      <w:pPr>
-        <w:spacing w:after="0" w:line="240" w:lineRule="auto"/>
-        <w:jc w:val="both"/>
-        <w:rPr>
-          <w:rFonts w:ascii="Times New Roman" w:hAnsi="Times New Roman" w:cs="Times New Roman"/>
-          <w:sz w:val="24"/>
-          <w:szCs w:val="24"/>
-        </w:rPr>
-      </w:pPr>
-      <w:r>
-        <w:rPr>
-          <w:rFonts w:ascii="Times New Roman" w:hAnsi="Times New Roman" w:cs="Times New Roman"/>
-          <w:sz w:val="24"/>
-          <w:szCs w:val="24"/>
-        </w:rPr>
-        <w:t>A</w:t>
-      </w:r>
-      <w:r>
-        <w:rPr>
-          <w:rFonts w:ascii="Times New Roman" w:hAnsi="Times New Roman" w:cs="Times New Roman"/>
-          <w:sz w:val="24"/>
-          <w:szCs w:val="24"/>
-        </w:rPr>
-        <w:t>lthough</w:t>
-      </w:r>
-      <w:r>
-        <w:rPr>
-          <w:rFonts w:ascii="Times New Roman" w:hAnsi="Times New Roman" w:cs="Times New Roman"/>
-          <w:sz w:val="24"/>
-          <w:szCs w:val="24"/>
-        </w:rPr>
-        <w:t xml:space="preserve">, it </w:t>
-      </w:r>
-      <w:r>
-        <w:rPr>
-          <w:rFonts w:ascii="Times New Roman" w:hAnsi="Times New Roman" w:cs="Times New Roman"/>
-          <w:sz w:val="24"/>
-          <w:szCs w:val="24"/>
-        </w:rPr>
-        <w:t xml:space="preserve">tends </w:t>
-      </w:r>
-      <w:r>
-        <w:rPr>
-          <w:rFonts w:ascii="Times New Roman" w:hAnsi="Times New Roman" w:cs="Times New Roman"/>
-          <w:sz w:val="24"/>
-          <w:szCs w:val="24"/>
-        </w:rPr>
-        <w:t>be</w:t>
-      </w:r>
-      <w:r>
-        <w:rPr>
-          <w:rFonts w:ascii="Times New Roman" w:hAnsi="Times New Roman" w:cs="Times New Roman"/>
-          <w:sz w:val="24"/>
-          <w:szCs w:val="24"/>
-        </w:rPr>
-        <w:t xml:space="preserve"> the case that all those who have peered</w:t>
-      </w:r>
-      <w:r>
-        <w:rPr>
-          <w:rFonts w:ascii="Times New Roman" w:hAnsi="Times New Roman" w:cs="Times New Roman"/>
-          <w:sz w:val="24"/>
-          <w:szCs w:val="24"/>
-        </w:rPr>
-        <w:t xml:space="preserve"> </w:t>
-      </w:r>
-      <w:r>
-        <w:rPr>
-          <w:rFonts w:ascii="Times New Roman" w:hAnsi="Times New Roman" w:cs="Times New Roman"/>
-          <w:sz w:val="24"/>
-          <w:szCs w:val="24"/>
-        </w:rPr>
-        <w:t xml:space="preserve">one day </w:t>
-      </w:r>
-      <w:r>
-        <w:rPr>
-          <w:rFonts w:ascii="Times New Roman" w:hAnsi="Times New Roman" w:cs="Times New Roman"/>
-          <w:sz w:val="24"/>
-          <w:szCs w:val="24"/>
-        </w:rPr>
-        <w:t>go insane. But I digress.</w:t>
-      </w:r>
-    </w:p>
-    <w:p>
-      <w:pPr>
-        <w:spacing w:after="0" w:line="240" w:lineRule="auto"/>
-        <w:jc w:val="both"/>
-        <w:rPr>
-          <w:rFonts w:ascii="Times New Roman" w:hAnsi="Times New Roman" w:cs="Times New Roman"/>
-          <w:sz w:val="24"/>
-          <w:szCs w:val="24"/>
-        </w:rPr>
-      </w:pPr>
-    </w:p>
-    <w:p>
-      <w:pPr>
-        <w:spacing w:after="0" w:line="240" w:lineRule="auto"/>
-        <w:jc w:val="both"/>
-        <w:rPr>
-          <w:rFonts w:ascii="Times New Roman" w:hAnsi="Times New Roman" w:cs="Times New Roman"/>
-          <w:sz w:val="24"/>
-          <w:szCs w:val="24"/>
-        </w:rPr>
-      </w:pPr>
-      <w:r>
-        <w:rPr>
-          <w:rFonts w:ascii="Times New Roman" w:hAnsi="Times New Roman" w:cs="Times New Roman"/>
-          <w:sz w:val="24"/>
-          <w:szCs w:val="24"/>
-        </w:rPr>
-        <w:t>[</w:t>
-      </w:r>
-      <w:r>
-        <w:rPr>
-          <w:rFonts w:ascii="Times New Roman" w:hAnsi="Times New Roman" w:cs="Times New Roman"/>
-          <w:i/>
-          <w:sz w:val="24"/>
-          <w:szCs w:val="24"/>
-        </w:rPr>
-        <w:t>Narrator, Dream of Shadows + Burning Blue Flame</w:t>
-      </w:r>
-      <w:r>
-        <w:rPr>
-          <w:rFonts w:ascii="Times New Roman" w:hAnsi="Times New Roman" w:cs="Times New Roman"/>
-          <w:sz w:val="24"/>
-          <w:szCs w:val="24"/>
-        </w:rPr>
-        <w:t>]</w:t>
-      </w:r>
-    </w:p>
-    <w:p>
-      <w:pPr>
-        <w:spacing w:after="0" w:line="240" w:lineRule="auto"/>
-        <w:jc w:val="both"/>
-        <w:rPr>
-          <w:rFonts w:ascii="Times New Roman" w:hAnsi="Times New Roman" w:cs="Times New Roman"/>
-          <w:sz w:val="24"/>
-          <w:szCs w:val="24"/>
-        </w:rPr>
-      </w:pPr>
-      <w:r>
-        <w:rPr>
-          <w:rFonts w:ascii="Times New Roman" w:hAnsi="Times New Roman" w:cs="Times New Roman"/>
-          <w:sz w:val="24"/>
-          <w:szCs w:val="24"/>
-        </w:rPr>
-        <w:t xml:space="preserve">Let me just make one thing clear: </w:t>
-      </w:r>
-      <w:r>
-        <w:rPr>
-          <w:rFonts w:ascii="Times New Roman" w:hAnsi="Times New Roman" w:cs="Times New Roman"/>
           <w:b/>
           <w:sz w:val="24"/>
           <w:szCs w:val="24"/>
         </w:rPr>
-        <w:t>Ghosts</w:t>
-      </w:r>
-      <w:r>
-        <w:rPr>
-          <w:rFonts w:ascii="Times New Roman" w:hAnsi="Times New Roman" w:cs="Times New Roman"/>
-          <w:sz w:val="24"/>
-          <w:szCs w:val="24"/>
-        </w:rPr>
-        <w:t xml:space="preserve"> are r</w:t>
-      </w:r>
-      <w:r>
-        <w:rPr>
-          <w:rFonts w:ascii="Times New Roman" w:hAnsi="Times New Roman" w:cs="Times New Roman"/>
-          <w:sz w:val="24"/>
-          <w:szCs w:val="24"/>
-        </w:rPr>
-        <w:t>eal. And you can see them, can’t you?</w:t>
-      </w:r>
-    </w:p>
-    <w:p>
-      <w:pPr>
-        <w:spacing w:after="0" w:line="240" w:lineRule="auto"/>
-        <w:jc w:val="both"/>
-        <w:rPr>
-          <w:rFonts w:ascii="Times New Roman" w:hAnsi="Times New Roman" w:cs="Times New Roman"/>
-          <w:sz w:val="24"/>
-          <w:szCs w:val="24"/>
-        </w:rPr>
-      </w:pPr>
-    </w:p>
-    <w:p>
-      <w:pPr>
-        <w:spacing w:after="0" w:line="240" w:lineRule="auto"/>
-        <w:jc w:val="both"/>
-        <w:rPr>
-          <w:rFonts w:ascii="Times New Roman" w:hAnsi="Times New Roman" w:cs="Times New Roman"/>
-          <w:sz w:val="24"/>
-          <w:szCs w:val="24"/>
-        </w:rPr>
-      </w:pPr>
-      <w:r>
-        <w:rPr>
-          <w:rFonts w:ascii="Times New Roman" w:hAnsi="Times New Roman" w:cs="Times New Roman"/>
-          <w:sz w:val="24"/>
-          <w:szCs w:val="24"/>
-        </w:rPr>
-        <w:t>[</w:t>
-      </w:r>
-      <w:r>
-        <w:rPr>
-          <w:rFonts w:ascii="Times New Roman" w:hAnsi="Times New Roman" w:cs="Times New Roman"/>
-          <w:i/>
-          <w:sz w:val="24"/>
-          <w:szCs w:val="24"/>
-        </w:rPr>
-        <w:t>Narrator, Dream of Shadows + Burning Blue Flame</w:t>
-      </w:r>
-      <w:r>
-        <w:rPr>
-          <w:rFonts w:ascii="Times New Roman" w:hAnsi="Times New Roman" w:cs="Times New Roman"/>
-          <w:sz w:val="24"/>
-          <w:szCs w:val="24"/>
-        </w:rPr>
-        <w:t>]</w:t>
-      </w:r>
-    </w:p>
-    <w:p>
-      <w:pPr>
-        <w:spacing w:after="0" w:line="240" w:lineRule="auto"/>
-        <w:jc w:val="both"/>
-        <w:rPr>
-          <w:rFonts w:ascii="Times New Roman" w:hAnsi="Times New Roman" w:cs="Times New Roman"/>
-          <w:sz w:val="24"/>
-          <w:szCs w:val="24"/>
-        </w:rPr>
-      </w:pPr>
-      <w:r>
-        <w:rPr>
-          <w:rFonts w:ascii="Times New Roman" w:hAnsi="Times New Roman" w:cs="Times New Roman"/>
-          <w:sz w:val="24"/>
-          <w:szCs w:val="24"/>
-        </w:rPr>
-        <w:t>I know because you can see the flame, that ge</w:t>
-      </w:r>
-      <w:r>
-        <w:rPr>
-          <w:rFonts w:ascii="Times New Roman" w:hAnsi="Times New Roman" w:cs="Times New Roman"/>
-          <w:sz w:val="24"/>
-          <w:szCs w:val="24"/>
-        </w:rPr>
-        <w:t>ntle wisp the slightest</w:t>
-      </w:r>
-      <w:r>
-        <w:rPr>
-          <w:rFonts w:ascii="Times New Roman" w:hAnsi="Times New Roman" w:cs="Times New Roman"/>
-          <w:sz w:val="24"/>
-          <w:szCs w:val="24"/>
-        </w:rPr>
-        <w:t xml:space="preserve"> breeze could put out.</w:t>
-      </w:r>
-    </w:p>
-    <w:p>
-      <w:pPr>
-        <w:spacing w:after="0" w:line="240" w:lineRule="auto"/>
-        <w:jc w:val="both"/>
-        <w:rPr>
-          <w:rFonts w:ascii="Times New Roman" w:hAnsi="Times New Roman" w:cs="Times New Roman"/>
-          <w:sz w:val="24"/>
-          <w:szCs w:val="24"/>
-        </w:rPr>
-      </w:pPr>
-    </w:p>
-    <w:p>
-      <w:pPr>
-        <w:spacing w:after="0" w:line="240" w:lineRule="auto"/>
-        <w:jc w:val="both"/>
-        <w:rPr>
-          <w:rFonts w:ascii="Times New Roman" w:hAnsi="Times New Roman" w:cs="Times New Roman"/>
-          <w:sz w:val="24"/>
-          <w:szCs w:val="24"/>
-        </w:rPr>
-      </w:pPr>
-      <w:r>
-        <w:rPr>
-          <w:rFonts w:ascii="Times New Roman" w:hAnsi="Times New Roman" w:cs="Times New Roman"/>
-          <w:sz w:val="24"/>
-          <w:szCs w:val="24"/>
-        </w:rPr>
-        <w:t>[</w:t>
-      </w:r>
-      <w:r>
-        <w:rPr>
-          <w:rFonts w:ascii="Times New Roman" w:hAnsi="Times New Roman" w:cs="Times New Roman"/>
-          <w:i/>
-          <w:sz w:val="24"/>
-          <w:szCs w:val="24"/>
-        </w:rPr>
-        <w:t>Narrator, Dream of Shadows + Burning Blue Flame</w:t>
-      </w:r>
-      <w:r>
-        <w:rPr>
-          <w:rFonts w:ascii="Times New Roman" w:hAnsi="Times New Roman" w:cs="Times New Roman"/>
-          <w:sz w:val="24"/>
-          <w:szCs w:val="24"/>
-        </w:rPr>
-        <w:t>]</w:t>
-      </w:r>
-    </w:p>
-    <w:p>
-      <w:pPr>
-        <w:spacing w:after="0" w:line="240" w:lineRule="auto"/>
-        <w:jc w:val="both"/>
-        <w:rPr>
-          <w:rFonts w:ascii="Times New Roman" w:hAnsi="Times New Roman" w:cs="Times New Roman"/>
-          <w:sz w:val="24"/>
-          <w:szCs w:val="24"/>
-        </w:rPr>
-      </w:pPr>
-      <w:r>
-        <w:rPr>
-          <w:rFonts w:ascii="Times New Roman" w:hAnsi="Times New Roman" w:cs="Times New Roman"/>
-          <w:sz w:val="24"/>
-          <w:szCs w:val="24"/>
-        </w:rPr>
-        <w:t xml:space="preserve">You are one of the gifted </w:t>
-      </w:r>
-      <w:r>
-        <w:rPr>
-          <w:rFonts w:ascii="Times New Roman" w:hAnsi="Times New Roman" w:cs="Times New Roman"/>
-          <w:sz w:val="24"/>
-          <w:szCs w:val="24"/>
-        </w:rPr>
-        <w:t>few, and one of the fewer who have begun to tap into their gifts.</w:t>
-      </w:r>
-      <w:r>
-        <w:rPr>
-          <w:rFonts w:ascii="Times New Roman" w:hAnsi="Times New Roman" w:cs="Times New Roman"/>
-          <w:sz w:val="24"/>
-          <w:szCs w:val="24"/>
-        </w:rPr>
-        <w:t xml:space="preserve"> A </w:t>
-      </w:r>
-      <w:r>
-        <w:rPr>
-          <w:rFonts w:ascii="Times New Roman" w:hAnsi="Times New Roman" w:cs="Times New Roman"/>
-          <w:b/>
-          <w:sz w:val="24"/>
-          <w:szCs w:val="24"/>
-        </w:rPr>
         <w:t>Tamer</w:t>
       </w:r>
       <w:r>
@@ -923,114 +1492,23 @@
           <w:sz w:val="24"/>
           <w:szCs w:val="24"/>
         </w:rPr>
-        <w:t>.</w:t>
-      </w:r>
-    </w:p>
-    <w:p>
-      <w:pPr>
-        <w:spacing w:after="0" w:line="240" w:lineRule="auto"/>
-        <w:jc w:val="both"/>
-        <w:rPr>
-          <w:rFonts w:ascii="Times New Roman" w:hAnsi="Times New Roman" w:cs="Times New Roman"/>
-          <w:sz w:val="24"/>
-          <w:szCs w:val="24"/>
-        </w:rPr>
-      </w:pPr>
-    </w:p>
-    <w:p>
-      <w:pPr>
-        <w:spacing w:after="0" w:line="240" w:lineRule="auto"/>
-        <w:jc w:val="both"/>
-        <w:rPr>
-          <w:rFonts w:ascii="Times New Roman" w:hAnsi="Times New Roman" w:cs="Times New Roman"/>
-          <w:sz w:val="24"/>
-          <w:szCs w:val="24"/>
-        </w:rPr>
-      </w:pPr>
-      <w:r>
-        <w:rPr>
-          <w:rFonts w:ascii="Times New Roman" w:hAnsi="Times New Roman" w:cs="Times New Roman"/>
-          <w:sz w:val="24"/>
-          <w:szCs w:val="24"/>
-        </w:rPr>
-        <w:t>[</w:t>
-      </w:r>
-      <w:r>
-        <w:rPr>
-          <w:rFonts w:ascii="Times New Roman" w:hAnsi="Times New Roman" w:cs="Times New Roman"/>
-          <w:i/>
-          <w:sz w:val="24"/>
-          <w:szCs w:val="24"/>
-        </w:rPr>
-        <w:t xml:space="preserve">Narrator, Dream of Shadows </w:t>
-      </w:r>
-      <w:r>
-        <w:rPr>
-          <w:rFonts w:ascii="Times New Roman" w:hAnsi="Times New Roman" w:cs="Times New Roman"/>
-          <w:i/>
-          <w:sz w:val="24"/>
-          <w:szCs w:val="24"/>
-        </w:rPr>
-        <w:t>+ Burning Blue Flame</w:t>
-      </w:r>
-      <w:r>
-        <w:rPr>
-          <w:rFonts w:ascii="Times New Roman" w:hAnsi="Times New Roman" w:cs="Times New Roman"/>
-          <w:sz w:val="24"/>
-          <w:szCs w:val="24"/>
-        </w:rPr>
-        <w:t>]</w:t>
-      </w:r>
-    </w:p>
-    <w:p>
-      <w:pPr>
-        <w:spacing w:after="0" w:line="240" w:lineRule="auto"/>
-        <w:jc w:val="both"/>
-        <w:rPr>
-          <w:rFonts w:ascii="Times New Roman" w:hAnsi="Times New Roman" w:cs="Times New Roman"/>
-          <w:sz w:val="24"/>
-          <w:szCs w:val="24"/>
-        </w:rPr>
-      </w:pPr>
-      <w:r>
-        <w:rPr>
-          <w:rFonts w:ascii="Times New Roman" w:hAnsi="Times New Roman" w:cs="Times New Roman"/>
-          <w:sz w:val="24"/>
-          <w:szCs w:val="24"/>
-        </w:rPr>
-        <w:t xml:space="preserve">But only the chosen </w:t>
-      </w:r>
-      <w:r>
-        <w:rPr>
-          <w:rFonts w:ascii="Times New Roman" w:hAnsi="Times New Roman" w:cs="Times New Roman"/>
-          <w:sz w:val="24"/>
-          <w:szCs w:val="24"/>
-        </w:rPr>
-        <w:t xml:space="preserve">one </w:t>
-      </w:r>
-      <w:r>
-        <w:rPr>
-          <w:rFonts w:ascii="Times New Roman" w:hAnsi="Times New Roman" w:cs="Times New Roman"/>
-          <w:sz w:val="24"/>
-          <w:szCs w:val="24"/>
-        </w:rPr>
-        <w:t xml:space="preserve">shall transcend the boundary </w:t>
-      </w:r>
-      <w:r>
-        <w:rPr>
-          <w:rFonts w:ascii="Times New Roman" w:hAnsi="Times New Roman" w:cs="Times New Roman"/>
-          <w:sz w:val="24"/>
-          <w:szCs w:val="24"/>
-        </w:rPr>
-        <w:t>and grasp ahold of</w:t>
-      </w:r>
-      <w:r>
-        <w:rPr>
-          <w:rFonts w:ascii="Times New Roman" w:hAnsi="Times New Roman" w:cs="Times New Roman"/>
-          <w:sz w:val="24"/>
-          <w:szCs w:val="24"/>
-        </w:rPr>
-        <w:t xml:space="preserve"> their true potential</w:t>
+        <w:t xml:space="preserve">, and shall eagerly await </w:t>
+      </w:r>
+      <w:r>
+        <w:rPr>
+          <w:rFonts w:ascii="Times New Roman" w:hAnsi="Times New Roman" w:cs="Times New Roman"/>
+          <w:sz w:val="24"/>
+          <w:szCs w:val="24"/>
+        </w:rPr>
+        <w:t>the day we meet</w:t>
+      </w:r>
+      <w:r>
+        <w:rPr>
+          <w:rFonts w:ascii="Times New Roman" w:hAnsi="Times New Roman" w:cs="Times New Roman"/>
+          <w:sz w:val="24"/>
+          <w:szCs w:val="24"/>
+        </w:rPr>
+        <w:t xml:space="preserve"> again</w:t>
       </w:r>
       <w:r>
         <w:rPr>
@@ -1040,487 +1518,13 @@
         </w:rPr>
         <w:t>…</w:t>
       </w:r>
-    </w:p>
-    <w:p>
-      <w:pPr>
-        <w:spacing w:after="0" w:line="240" w:lineRule="auto"/>
-        <w:jc w:val="both"/>
-        <w:rPr>
-          <w:rFonts w:ascii="Times New Roman" w:hAnsi="Times New Roman" w:cs="Times New Roman"/>
-          <w:sz w:val="24"/>
-          <w:szCs w:val="24"/>
-        </w:rPr>
-      </w:pPr>
-    </w:p>
-    <w:p>
-      <w:pPr>
-        <w:spacing w:after="0" w:line="240" w:lineRule="auto"/>
-        <w:jc w:val="both"/>
-        <w:rPr>
-          <w:rFonts w:ascii="Times New Roman" w:hAnsi="Times New Roman" w:cs="Times New Roman"/>
-          <w:sz w:val="24"/>
-          <w:szCs w:val="24"/>
-        </w:rPr>
-      </w:pPr>
-      <w:r>
-        <w:rPr>
-          <w:rFonts w:ascii="Times New Roman" w:hAnsi="Times New Roman" w:cs="Times New Roman"/>
-          <w:sz w:val="24"/>
-          <w:szCs w:val="24"/>
-        </w:rPr>
-        <w:t>[</w:t>
-      </w:r>
-      <w:r>
-        <w:rPr>
-          <w:rFonts w:ascii="Times New Roman" w:hAnsi="Times New Roman" w:cs="Times New Roman"/>
-          <w:i/>
-          <w:sz w:val="24"/>
-          <w:szCs w:val="24"/>
-        </w:rPr>
-        <w:t>Narrator</w:t>
-      </w:r>
-      <w:r>
-        <w:rPr>
-          <w:rFonts w:ascii="Times New Roman" w:hAnsi="Times New Roman" w:cs="Times New Roman"/>
-          <w:i/>
-          <w:sz w:val="24"/>
-          <w:szCs w:val="24"/>
-        </w:rPr>
-        <w:t>, Dream of Shadows + Blue Flame Fades Away</w:t>
-      </w:r>
-      <w:r>
-        <w:rPr>
-          <w:rFonts w:ascii="Times New Roman" w:hAnsi="Times New Roman" w:cs="Times New Roman"/>
-          <w:sz w:val="24"/>
-          <w:szCs w:val="24"/>
-        </w:rPr>
-        <w:t>]</w:t>
-      </w:r>
-    </w:p>
-    <w:p>
-      <w:pPr>
-        <w:spacing w:after="0" w:line="240" w:lineRule="auto"/>
-        <w:jc w:val="both"/>
-        <w:rPr>
-          <w:rFonts w:ascii="Times New Roman" w:hAnsi="Times New Roman" w:cs="Times New Roman"/>
-          <w:sz w:val="24"/>
-          <w:szCs w:val="24"/>
-        </w:rPr>
-      </w:pPr>
-      <w:r>
-        <w:rPr>
-          <w:rFonts w:ascii="Times New Roman" w:hAnsi="Times New Roman" w:cs="Times New Roman"/>
-          <w:sz w:val="24"/>
-          <w:szCs w:val="24"/>
-        </w:rPr>
-        <w:t xml:space="preserve">…Me? </w:t>
-      </w:r>
-      <w:r>
-        <w:rPr>
-          <w:rFonts w:ascii="Times New Roman" w:hAnsi="Times New Roman" w:cs="Times New Roman"/>
-          <w:sz w:val="24"/>
-          <w:szCs w:val="24"/>
-        </w:rPr>
-        <w:t>Who am I</w:t>
-      </w:r>
-      <w:r>
-        <w:rPr>
-          <w:rFonts w:ascii="Times New Roman" w:hAnsi="Times New Roman" w:cs="Times New Roman"/>
-          <w:sz w:val="24"/>
-          <w:szCs w:val="24"/>
-        </w:rPr>
-        <w:t>, you ask</w:t>
-      </w:r>
-      <w:r>
-        <w:rPr>
-          <w:rFonts w:ascii="Times New Roman" w:hAnsi="Times New Roman" w:cs="Times New Roman"/>
-          <w:sz w:val="24"/>
-          <w:szCs w:val="24"/>
-        </w:rPr>
-        <w:t>?</w:t>
-      </w:r>
-    </w:p>
-    <w:p>
-      <w:pPr>
-        <w:spacing w:after="0" w:line="240" w:lineRule="auto"/>
-        <w:jc w:val="both"/>
-        <w:rPr>
-          <w:rFonts w:ascii="Times New Roman" w:hAnsi="Times New Roman" w:cs="Times New Roman"/>
-          <w:sz w:val="24"/>
-          <w:szCs w:val="24"/>
-        </w:rPr>
-      </w:pPr>
-    </w:p>
-    <w:p>
-      <w:pPr>
-        <w:spacing w:after="0" w:line="240" w:lineRule="auto"/>
-        <w:jc w:val="both"/>
-        <w:rPr>
-          <w:rFonts w:ascii="Times New Roman" w:hAnsi="Times New Roman" w:cs="Times New Roman"/>
-          <w:sz w:val="24"/>
-          <w:szCs w:val="24"/>
-        </w:rPr>
-      </w:pPr>
-      <w:r>
-        <w:rPr>
-          <w:rFonts w:ascii="Times New Roman" w:hAnsi="Times New Roman" w:cs="Times New Roman"/>
-          <w:sz w:val="24"/>
-          <w:szCs w:val="24"/>
-        </w:rPr>
-        <w:t>[</w:t>
-      </w:r>
-      <w:r>
-        <w:rPr>
-          <w:rFonts w:ascii="Times New Roman" w:hAnsi="Times New Roman" w:cs="Times New Roman"/>
-          <w:i/>
-          <w:sz w:val="24"/>
-          <w:szCs w:val="24"/>
-        </w:rPr>
-        <w:t xml:space="preserve">Narrator, </w:t>
-      </w:r>
-      <w:r>
-        <w:rPr>
-          <w:rFonts w:ascii="Times New Roman" w:hAnsi="Times New Roman" w:cs="Times New Roman"/>
-          <w:i/>
-          <w:sz w:val="24"/>
-          <w:szCs w:val="24"/>
-        </w:rPr>
-        <w:t>Dream of Shadows</w:t>
-      </w:r>
-      <w:r>
-        <w:rPr>
-          <w:rFonts w:ascii="Times New Roman" w:hAnsi="Times New Roman" w:cs="Times New Roman"/>
-          <w:sz w:val="24"/>
-          <w:szCs w:val="24"/>
-        </w:rPr>
-        <w:t>]</w:t>
-      </w:r>
-    </w:p>
-    <w:p>
-      <w:pPr>
-        <w:spacing w:after="0" w:line="240" w:lineRule="auto"/>
-        <w:jc w:val="both"/>
-        <w:rPr>
-          <w:rFonts w:ascii="Times New Roman" w:hAnsi="Times New Roman" w:cs="Times New Roman"/>
-          <w:sz w:val="24"/>
-          <w:szCs w:val="24"/>
-        </w:rPr>
-      </w:pPr>
-      <w:r>
-        <w:rPr>
-          <w:rFonts w:ascii="Times New Roman" w:hAnsi="Times New Roman" w:cs="Times New Roman"/>
-          <w:sz w:val="24"/>
-          <w:szCs w:val="24"/>
-        </w:rPr>
-        <w:t xml:space="preserve">That is of no consequence. </w:t>
-      </w:r>
-      <w:r>
-        <w:rPr>
-          <w:rFonts w:ascii="Times New Roman" w:hAnsi="Times New Roman" w:cs="Times New Roman"/>
-          <w:sz w:val="24"/>
-          <w:szCs w:val="24"/>
-        </w:rPr>
-        <w:t>Perhaps a better question is:</w:t>
-      </w:r>
-    </w:p>
-    <w:p>
-      <w:pPr>
-        <w:spacing w:after="0" w:line="240" w:lineRule="auto"/>
-        <w:jc w:val="both"/>
-        <w:rPr>
-          <w:rFonts w:ascii="Times New Roman" w:hAnsi="Times New Roman" w:cs="Times New Roman"/>
-          <w:sz w:val="24"/>
-          <w:szCs w:val="24"/>
-        </w:rPr>
-      </w:pPr>
-      <w:r>
-        <w:rPr>
-          <w:rFonts w:ascii="Times New Roman" w:hAnsi="Times New Roman" w:cs="Times New Roman"/>
-          <w:sz w:val="24"/>
-          <w:szCs w:val="24"/>
-        </w:rPr>
-        <w:t>Who are you?</w:t>
-      </w:r>
-    </w:p>
-    <w:p>
-      <w:pPr>
-        <w:spacing w:after="0" w:line="240" w:lineRule="auto"/>
-        <w:jc w:val="both"/>
-        <w:rPr>
-          <w:rFonts w:ascii="Times New Roman" w:hAnsi="Times New Roman" w:cs="Times New Roman"/>
-          <w:sz w:val="24"/>
-          <w:szCs w:val="24"/>
-        </w:rPr>
-      </w:pPr>
-    </w:p>
-    <w:p>
-      <w:pPr>
-        <w:spacing w:after="0" w:line="240" w:lineRule="auto"/>
-        <w:jc w:val="both"/>
-        <w:rPr>
-          <w:rFonts w:ascii="Times New Roman" w:hAnsi="Times New Roman" w:cs="Times New Roman"/>
-          <w:b/>
-          <w:sz w:val="24"/>
-          <w:szCs w:val="24"/>
-        </w:rPr>
-      </w:pPr>
-      <w:r>
-        <w:rPr>
-          <w:rFonts w:ascii="Times New Roman" w:hAnsi="Times New Roman" w:cs="Times New Roman"/>
-          <w:b/>
-          <w:i/>
-          <w:sz w:val="24"/>
-          <w:szCs w:val="24"/>
-        </w:rPr>
-        <w:t>Enter your name.</w:t>
-      </w:r>
-    </w:p>
-    <w:p>
-      <w:pPr>
-        <w:spacing w:after="0" w:line="240" w:lineRule="auto"/>
-        <w:jc w:val="both"/>
-        <w:rPr>
-          <w:rFonts w:ascii="Times New Roman" w:hAnsi="Times New Roman" w:cs="Times New Roman"/>
-          <w:sz w:val="24"/>
-          <w:szCs w:val="24"/>
-        </w:rPr>
-      </w:pPr>
-    </w:p>
-    <w:p>
-      <w:pPr>
-        <w:spacing w:after="0" w:line="240" w:lineRule="auto"/>
-        <w:jc w:val="both"/>
-        <w:rPr>
-          <w:rFonts w:ascii="Times New Roman" w:hAnsi="Times New Roman" w:cs="Times New Roman"/>
-          <w:sz w:val="24"/>
-          <w:szCs w:val="24"/>
-        </w:rPr>
-      </w:pPr>
-      <w:r>
-        <w:rPr>
-          <w:rFonts w:ascii="Times New Roman" w:hAnsi="Times New Roman" w:cs="Times New Roman"/>
-          <w:sz w:val="24"/>
-          <w:szCs w:val="24"/>
-        </w:rPr>
-        <w:t>[</w:t>
-      </w:r>
-      <w:r>
-        <w:rPr>
-          <w:rFonts w:ascii="Times New Roman" w:hAnsi="Times New Roman" w:cs="Times New Roman"/>
-          <w:i/>
-          <w:sz w:val="24"/>
-          <w:szCs w:val="24"/>
-        </w:rPr>
-        <w:t>Narrator, Dream of Shadows</w:t>
-      </w:r>
-      <w:r>
-        <w:rPr>
-          <w:rFonts w:ascii="Times New Roman" w:hAnsi="Times New Roman" w:cs="Times New Roman"/>
-          <w:sz w:val="24"/>
-          <w:szCs w:val="24"/>
-        </w:rPr>
-        <w:t>]</w:t>
-      </w:r>
-    </w:p>
-    <w:p>
-      <w:pPr>
-        <w:spacing w:after="0" w:line="240" w:lineRule="auto"/>
-        <w:jc w:val="both"/>
-        <w:rPr>
-          <w:rFonts w:ascii="Times New Roman" w:hAnsi="Times New Roman" w:cs="Times New Roman"/>
-          <w:sz w:val="24"/>
-          <w:szCs w:val="24"/>
-        </w:rPr>
-      </w:pPr>
-      <w:r>
-        <w:rPr>
-          <w:rFonts w:ascii="Times New Roman" w:hAnsi="Times New Roman" w:cs="Times New Roman"/>
-          <w:sz w:val="24"/>
-          <w:szCs w:val="24"/>
-        </w:rPr>
-        <w:t>…I see. I shall keep it in mind.</w:t>
-      </w:r>
-    </w:p>
-    <w:p>
-      <w:pPr>
-        <w:spacing w:after="0" w:line="240" w:lineRule="auto"/>
-        <w:jc w:val="both"/>
-        <w:rPr>
-          <w:rFonts w:ascii="Times New Roman" w:hAnsi="Times New Roman" w:cs="Times New Roman"/>
-          <w:sz w:val="24"/>
-          <w:szCs w:val="24"/>
-        </w:rPr>
-      </w:pPr>
-    </w:p>
-    <w:p>
-      <w:pPr>
-        <w:spacing w:after="0" w:line="240" w:lineRule="auto"/>
-        <w:jc w:val="both"/>
-        <w:rPr>
-          <w:rFonts w:ascii="Times New Roman" w:hAnsi="Times New Roman" w:cs="Times New Roman"/>
-          <w:sz w:val="24"/>
-          <w:szCs w:val="24"/>
-        </w:rPr>
-      </w:pPr>
-      <w:r>
-        <w:rPr>
-          <w:rFonts w:ascii="Times New Roman" w:hAnsi="Times New Roman" w:cs="Times New Roman"/>
-          <w:sz w:val="24"/>
-          <w:szCs w:val="24"/>
-        </w:rPr>
-        <w:t>[</w:t>
-      </w:r>
-      <w:r>
-        <w:rPr>
-          <w:rFonts w:ascii="Times New Roman" w:hAnsi="Times New Roman" w:cs="Times New Roman"/>
-          <w:i/>
-          <w:sz w:val="24"/>
-          <w:szCs w:val="24"/>
-        </w:rPr>
-        <w:t>Narrator, Dream of Shadows</w:t>
-      </w:r>
-      <w:r>
-        <w:rPr>
-          <w:rFonts w:ascii="Times New Roman" w:hAnsi="Times New Roman" w:cs="Times New Roman"/>
-          <w:sz w:val="24"/>
-          <w:szCs w:val="24"/>
-        </w:rPr>
-        <w:t>]</w:t>
-      </w:r>
-    </w:p>
-    <w:p>
-      <w:pPr>
-        <w:spacing w:after="0" w:line="240" w:lineRule="auto"/>
-        <w:jc w:val="both"/>
-        <w:rPr>
-          <w:rFonts w:ascii="Times New Roman" w:hAnsi="Times New Roman" w:cs="Times New Roman"/>
-          <w:sz w:val="24"/>
-          <w:szCs w:val="24"/>
-        </w:rPr>
-      </w:pPr>
-      <w:r>
-        <w:rPr>
-          <w:rFonts w:ascii="Times New Roman" w:hAnsi="Times New Roman" w:cs="Times New Roman"/>
-          <w:sz w:val="24"/>
-          <w:szCs w:val="24"/>
-        </w:rPr>
-        <w:t>Now go forth. Seek power, whatever your context, and peer into the beyond.</w:t>
-      </w:r>
-    </w:p>
-    <w:p>
-      <w:pPr>
-        <w:spacing w:after="0" w:line="240" w:lineRule="auto"/>
-        <w:jc w:val="both"/>
-        <w:rPr>
-          <w:rFonts w:ascii="Times New Roman" w:hAnsi="Times New Roman" w:cs="Times New Roman"/>
-          <w:sz w:val="24"/>
-          <w:szCs w:val="24"/>
-        </w:rPr>
-      </w:pPr>
-    </w:p>
-    <w:p>
-      <w:pPr>
-        <w:spacing w:after="0" w:line="240" w:lineRule="auto"/>
-        <w:jc w:val="both"/>
-        <w:rPr>
-          <w:rFonts w:ascii="Times New Roman" w:hAnsi="Times New Roman" w:cs="Times New Roman"/>
-          <w:sz w:val="24"/>
-          <w:szCs w:val="24"/>
-        </w:rPr>
-      </w:pPr>
-      <w:r>
-        <w:rPr>
-          <w:rFonts w:ascii="Times New Roman" w:hAnsi="Times New Roman" w:cs="Times New Roman"/>
-          <w:sz w:val="24"/>
-          <w:szCs w:val="24"/>
-        </w:rPr>
-        <w:t>[</w:t>
-      </w:r>
-      <w:r>
-        <w:rPr>
-          <w:rFonts w:ascii="Times New Roman" w:hAnsi="Times New Roman" w:cs="Times New Roman"/>
-          <w:i/>
-          <w:sz w:val="24"/>
-          <w:szCs w:val="24"/>
-        </w:rPr>
-        <w:t>Narrator, Dream of Shadows</w:t>
-      </w:r>
-      <w:r>
-        <w:rPr>
-          <w:rFonts w:ascii="Times New Roman" w:hAnsi="Times New Roman" w:cs="Times New Roman"/>
-          <w:sz w:val="24"/>
-          <w:szCs w:val="24"/>
-        </w:rPr>
-        <w:t>]</w:t>
-      </w:r>
-    </w:p>
-    <w:p>
-      <w:pPr>
-        <w:spacing w:after="0" w:line="240" w:lineRule="auto"/>
-        <w:jc w:val="both"/>
-        <w:rPr>
-          <w:rFonts w:ascii="Times New Roman" w:hAnsi="Times New Roman" w:cs="Times New Roman"/>
-          <w:sz w:val="24"/>
-          <w:szCs w:val="24"/>
-        </w:rPr>
-      </w:pPr>
-      <w:r>
-        <w:rPr>
-          <w:rFonts w:ascii="Times New Roman" w:hAnsi="Times New Roman" w:cs="Times New Roman"/>
-          <w:sz w:val="24"/>
-          <w:szCs w:val="24"/>
-        </w:rPr>
-        <w:lastRenderedPageBreak/>
-        <w:t>I will watch over you closely,</w:t>
-      </w:r>
-      <w:r>
-        <w:rPr>
-          <w:rFonts w:ascii="Times New Roman" w:hAnsi="Times New Roman" w:cs="Times New Roman"/>
-          <w:sz w:val="24"/>
-          <w:szCs w:val="24"/>
-        </w:rPr>
-        <w:t xml:space="preserve"> young</w:t>
-      </w:r>
-      <w:r>
-        <w:rPr>
-          <w:rFonts w:ascii="Times New Roman" w:hAnsi="Times New Roman" w:cs="Times New Roman"/>
-          <w:sz w:val="24"/>
-          <w:szCs w:val="24"/>
-        </w:rPr>
-        <w:t xml:space="preserve"> </w:t>
-      </w:r>
-      <w:r>
-        <w:rPr>
-          <w:rFonts w:ascii="Times New Roman" w:hAnsi="Times New Roman" w:cs="Times New Roman"/>
-          <w:b/>
-          <w:sz w:val="24"/>
-          <w:szCs w:val="24"/>
-        </w:rPr>
-        <w:t>Tamer</w:t>
-      </w:r>
-      <w:r>
-        <w:rPr>
-          <w:rFonts w:ascii="Times New Roman" w:hAnsi="Times New Roman" w:cs="Times New Roman"/>
-          <w:sz w:val="24"/>
-          <w:szCs w:val="24"/>
-        </w:rPr>
-        <w:t xml:space="preserve">, and shall eagerly await </w:t>
-      </w:r>
-      <w:r>
-        <w:rPr>
-          <w:rFonts w:ascii="Times New Roman" w:hAnsi="Times New Roman" w:cs="Times New Roman"/>
-          <w:sz w:val="24"/>
-          <w:szCs w:val="24"/>
-        </w:rPr>
-        <w:t>the day we meet</w:t>
-      </w:r>
-      <w:r>
-        <w:rPr>
-          <w:rFonts w:ascii="Times New Roman" w:hAnsi="Times New Roman" w:cs="Times New Roman"/>
-          <w:sz w:val="24"/>
-          <w:szCs w:val="24"/>
-        </w:rPr>
-        <w:t>…</w:t>
+      <w:r>
+        <w:rPr>
+          <w:rFonts w:ascii="Times New Roman" w:hAnsi="Times New Roman" w:cs="Times New Roman"/>
+          <w:sz w:val="24"/>
+          <w:szCs w:val="24"/>
+        </w:rPr>
+        <w:t>”</w:t>
       </w:r>
     </w:p>
     <w:p>
@@ -2255,8 +2259,6 @@
         </w:rPr>
         <w:t xml:space="preserve">I’m </w:t>
       </w:r>
-      <w:bookmarkStart w:id="0" w:name="_GoBack"/>
-      <w:bookmarkEnd w:id="0"/>
     </w:p>
     <w:sectPr>
       <w:headerReference w:type="default" r:id="rId6"/>

</xml_diff>

<commit_message>
Summary of Tutorial Arc - Partial Draft
Under Tutorial Arc, a partial draft of the plot (in detail) was included
in the in-game script. Intention is to help everyone understand the
immediate struceture of the story.
</commit_message>
<xml_diff>
--- a/Ghost Tamers Script.docx
+++ b/Ghost Tamers Script.docx
@@ -495,8 +495,6 @@
         </w:rPr>
         <w:t>be unfair to dismiss them altogether.”</w:t>
       </w:r>
-      <w:bookmarkStart w:id="0" w:name="_GoBack"/>
-      <w:bookmarkEnd w:id="0"/>
     </w:p>
     <w:p>
       <w:pPr>
@@ -1491,24 +1489,17 @@
           <w:sz w:val="24"/>
           <w:szCs w:val="24"/>
         </w:rPr>
-        <w:t xml:space="preserve"> young</w:t>
-      </w:r>
-      <w:r>
-        <w:rPr>
-          <w:rFonts w:ascii="Times New Roman" w:hAnsi="Times New Roman" w:cs="Times New Roman"/>
-          <w:sz w:val="24"/>
-          <w:szCs w:val="24"/>
-        </w:rPr>
         <w:t xml:space="preserve"> </w:t>
       </w:r>
       <w:r>
         <w:rPr>
           <w:rFonts w:ascii="Times New Roman" w:hAnsi="Times New Roman" w:cs="Times New Roman"/>
           <w:b/>
-          <w:sz w:val="24"/>
-          <w:szCs w:val="24"/>
-        </w:rPr>
-        <w:t>Tamer</w:t>
+          <w:i/>
+          <w:sz w:val="24"/>
+          <w:szCs w:val="24"/>
+        </w:rPr>
+        <w:t>Protagonist</w:t>
       </w:r>
       <w:r>
         <w:rPr>
@@ -1594,6 +1585,267 @@
         </w:rPr>
         <w:t>Tutorial Arc</w:t>
       </w:r>
+    </w:p>
+    <w:p>
+      <w:pPr>
+        <w:spacing w:after="0" w:line="240" w:lineRule="auto"/>
+        <w:jc w:val="both"/>
+        <w:rPr>
+          <w:rFonts w:ascii="Times New Roman" w:hAnsi="Times New Roman" w:cs="Times New Roman"/>
+          <w:i/>
+          <w:sz w:val="24"/>
+          <w:szCs w:val="24"/>
+        </w:rPr>
+      </w:pPr>
+      <w:r>
+        <w:rPr>
+          <w:rFonts w:ascii="Times New Roman" w:hAnsi="Times New Roman" w:cs="Times New Roman"/>
+          <w:i/>
+          <w:sz w:val="24"/>
+          <w:szCs w:val="24"/>
+        </w:rPr>
+        <w:t>The Protagonist wakes up near the end of class. He explains the circumstances of his school life and then lecture ends. One of his few friends from another, Daichi, greets him</w:t>
+      </w:r>
+      <w:r>
+        <w:rPr>
+          <w:rFonts w:ascii="Times New Roman" w:hAnsi="Times New Roman" w:cs="Times New Roman"/>
+          <w:i/>
+          <w:sz w:val="24"/>
+          <w:szCs w:val="24"/>
+        </w:rPr>
+        <w:t>. After some friendly banter about the Protagonist’s social life, Daichi</w:t>
+      </w:r>
+      <w:r>
+        <w:rPr>
+          <w:rFonts w:ascii="Times New Roman" w:hAnsi="Times New Roman" w:cs="Times New Roman"/>
+          <w:i/>
+          <w:sz w:val="24"/>
+          <w:szCs w:val="24"/>
+        </w:rPr>
+        <w:t xml:space="preserve"> suggests the Protagonist to join a club. The Protagonist refuses and explains that, for family reasons, he is a part of the go-home club and then leaves. Before heading home, the Protagonist stops by New Town to pick up some groceries and to kill some time.</w:t>
+      </w:r>
+      <w:r>
+        <w:rPr>
+          <w:rFonts w:ascii="Times New Roman" w:hAnsi="Times New Roman" w:cs="Times New Roman"/>
+          <w:i/>
+          <w:sz w:val="24"/>
+          <w:szCs w:val="24"/>
+        </w:rPr>
+        <w:t xml:space="preserve"> During this, he hears rumors that there have been strange incidents going on in the Northern Forest.</w:t>
+      </w:r>
+    </w:p>
+    <w:p>
+      <w:pPr>
+        <w:spacing w:after="0" w:line="240" w:lineRule="auto"/>
+        <w:jc w:val="both"/>
+        <w:rPr>
+          <w:rFonts w:ascii="Times New Roman" w:hAnsi="Times New Roman" w:cs="Times New Roman"/>
+          <w:i/>
+          <w:sz w:val="24"/>
+          <w:szCs w:val="24"/>
+        </w:rPr>
+      </w:pPr>
+    </w:p>
+    <w:p>
+      <w:pPr>
+        <w:spacing w:after="0" w:line="240" w:lineRule="auto"/>
+        <w:jc w:val="both"/>
+        <w:rPr>
+          <w:rFonts w:ascii="Times New Roman" w:hAnsi="Times New Roman" w:cs="Times New Roman"/>
+          <w:i/>
+          <w:sz w:val="24"/>
+          <w:szCs w:val="24"/>
+        </w:rPr>
+      </w:pPr>
+      <w:r>
+        <w:rPr>
+          <w:rFonts w:ascii="Times New Roman" w:hAnsi="Times New Roman" w:cs="Times New Roman"/>
+          <w:i/>
+          <w:sz w:val="24"/>
+          <w:szCs w:val="24"/>
+        </w:rPr>
+        <w:t xml:space="preserve">After coming home, his Grandfather scolds the Protagonist for being late. The Protagonist silently endures a lecture from his Grandfather, who is also his guardian. In the process, the Grandfather explains that the Protagonist is the successor to a long line of </w:t>
+      </w:r>
+      <w:r>
+        <w:rPr>
+          <w:rFonts w:ascii="Times New Roman" w:hAnsi="Times New Roman" w:cs="Times New Roman"/>
+          <w:i/>
+          <w:sz w:val="24"/>
+          <w:szCs w:val="24"/>
+        </w:rPr>
+        <w:t>Ghost Tamers</w:t>
+      </w:r>
+      <w:r>
+        <w:rPr>
+          <w:rFonts w:ascii="Times New Roman" w:hAnsi="Times New Roman" w:cs="Times New Roman"/>
+          <w:i/>
+          <w:sz w:val="24"/>
+          <w:szCs w:val="24"/>
+        </w:rPr>
+        <w:t xml:space="preserve"> </w:t>
+      </w:r>
+      <w:r>
+        <w:rPr>
+          <w:rFonts w:ascii="Times New Roman" w:hAnsi="Times New Roman" w:cs="Times New Roman"/>
+          <w:i/>
+          <w:sz w:val="24"/>
+          <w:szCs w:val="24"/>
+        </w:rPr>
+        <w:t>who have</w:t>
+      </w:r>
+      <w:r>
+        <w:rPr>
+          <w:rFonts w:ascii="Times New Roman" w:hAnsi="Times New Roman" w:cs="Times New Roman"/>
+          <w:i/>
+          <w:sz w:val="24"/>
+          <w:szCs w:val="24"/>
+        </w:rPr>
+        <w:t xml:space="preserve"> </w:t>
+      </w:r>
+      <w:r>
+        <w:rPr>
+          <w:rFonts w:ascii="Times New Roman" w:hAnsi="Times New Roman" w:cs="Times New Roman"/>
+          <w:i/>
+          <w:sz w:val="24"/>
+          <w:szCs w:val="24"/>
+        </w:rPr>
+        <w:t>protected this land from Ghosts for over 300 years.</w:t>
+      </w:r>
+      <w:r>
+        <w:rPr>
+          <w:rFonts w:ascii="Times New Roman" w:hAnsi="Times New Roman" w:cs="Times New Roman"/>
+          <w:i/>
+          <w:sz w:val="24"/>
+          <w:szCs w:val="24"/>
+        </w:rPr>
+        <w:t xml:space="preserve"> The previous successor, the Protagonist’s mother, forsook her heritage and left the town to marry the man she loved. After her death, the Grandfather convinced the ordinary father to let him take care of the Protagonist, so as to train him to be the successor. </w:t>
+      </w:r>
+      <w:r>
+        <w:rPr>
+          <w:rFonts w:ascii="Times New Roman" w:hAnsi="Times New Roman" w:cs="Times New Roman"/>
+          <w:i/>
+          <w:sz w:val="24"/>
+          <w:szCs w:val="24"/>
+        </w:rPr>
+        <w:t xml:space="preserve">The </w:t>
+      </w:r>
+      <w:r>
+        <w:rPr>
+          <w:rFonts w:ascii="Times New Roman" w:hAnsi="Times New Roman" w:cs="Times New Roman"/>
+          <w:i/>
+          <w:sz w:val="24"/>
+          <w:szCs w:val="24"/>
+        </w:rPr>
+        <w:t>Protagonist explains that the Grandfather had sensed a dark presence creeping into the town and has been dispatching him to locate its source. This is the reason why he has been losing sleep.</w:t>
+      </w:r>
+    </w:p>
+    <w:p>
+      <w:pPr>
+        <w:spacing w:after="0" w:line="240" w:lineRule="auto"/>
+        <w:jc w:val="both"/>
+        <w:rPr>
+          <w:rFonts w:ascii="Times New Roman" w:hAnsi="Times New Roman" w:cs="Times New Roman"/>
+          <w:i/>
+          <w:sz w:val="24"/>
+          <w:szCs w:val="24"/>
+        </w:rPr>
+      </w:pPr>
+    </w:p>
+    <w:p>
+      <w:pPr>
+        <w:spacing w:after="0" w:line="240" w:lineRule="auto"/>
+        <w:jc w:val="both"/>
+        <w:rPr>
+          <w:rFonts w:ascii="Times New Roman" w:hAnsi="Times New Roman" w:cs="Times New Roman"/>
+          <w:i/>
+          <w:sz w:val="24"/>
+          <w:szCs w:val="24"/>
+        </w:rPr>
+      </w:pPr>
+      <w:r>
+        <w:rPr>
+          <w:rFonts w:ascii="Times New Roman" w:hAnsi="Times New Roman" w:cs="Times New Roman"/>
+          <w:i/>
+          <w:sz w:val="24"/>
+          <w:szCs w:val="24"/>
+        </w:rPr>
+        <w:t>Once the Grandfather finishes his lecture, he again dispatches the Protagonist to find the Ghost. The Protagonist remembers something and reveals that today, he had a strange dream while asleep in class. The Grandfather changes the subject by scolding the Protagonist for being negligent and then again telling him to leave. The Protagonist complies, and the Grandfather seems pensive after he leaves.</w:t>
+      </w:r>
+    </w:p>
+    <w:p>
+      <w:pPr>
+        <w:spacing w:after="0" w:line="240" w:lineRule="auto"/>
+        <w:jc w:val="both"/>
+        <w:rPr>
+          <w:rFonts w:ascii="Times New Roman" w:hAnsi="Times New Roman" w:cs="Times New Roman"/>
+          <w:i/>
+          <w:sz w:val="24"/>
+          <w:szCs w:val="24"/>
+        </w:rPr>
+      </w:pPr>
+    </w:p>
+    <w:p>
+      <w:pPr>
+        <w:spacing w:after="0" w:line="240" w:lineRule="auto"/>
+        <w:jc w:val="both"/>
+        <w:rPr>
+          <w:rFonts w:ascii="Times New Roman" w:hAnsi="Times New Roman" w:cs="Times New Roman"/>
+          <w:i/>
+          <w:sz w:val="24"/>
+          <w:szCs w:val="24"/>
+        </w:rPr>
+      </w:pPr>
+      <w:r>
+        <w:rPr>
+          <w:rFonts w:ascii="Times New Roman" w:hAnsi="Times New Roman" w:cs="Times New Roman"/>
+          <w:i/>
+          <w:sz w:val="24"/>
+          <w:szCs w:val="24"/>
+        </w:rPr>
+        <w:t>The Protagonist decides to search the Northern Forest based on the rumors he overheard. He encounters weak Ghosts, and the Ghost Taming system is introduced.</w:t>
+      </w:r>
+      <w:r>
+        <w:rPr>
+          <w:rFonts w:ascii="Times New Roman" w:hAnsi="Times New Roman" w:cs="Times New Roman"/>
+          <w:i/>
+          <w:sz w:val="24"/>
+          <w:szCs w:val="24"/>
+        </w:rPr>
+        <w:t xml:space="preserve"> &lt;More</w:t>
+      </w:r>
+      <w:bookmarkStart w:id="0" w:name="_GoBack"/>
+      <w:bookmarkEnd w:id="0"/>
+      <w:r>
+        <w:rPr>
+          <w:rFonts w:ascii="Times New Roman" w:hAnsi="Times New Roman" w:cs="Times New Roman"/>
+          <w:i/>
+          <w:sz w:val="24"/>
+          <w:szCs w:val="24"/>
+        </w:rPr>
+        <w:t>&gt;</w:t>
+      </w:r>
+    </w:p>
+    <w:p>
+      <w:pPr>
+        <w:spacing w:after="0" w:line="240" w:lineRule="auto"/>
+        <w:jc w:val="both"/>
+        <w:rPr>
+          <w:rFonts w:ascii="Times New Roman" w:hAnsi="Times New Roman" w:cs="Times New Roman"/>
+          <w:sz w:val="24"/>
+          <w:szCs w:val="24"/>
+        </w:rPr>
+      </w:pPr>
+    </w:p>
+    <w:p>
+      <w:pPr>
+        <w:spacing w:after="0" w:line="240" w:lineRule="auto"/>
+        <w:jc w:val="both"/>
+        <w:rPr>
+          <w:rFonts w:ascii="Times New Roman" w:hAnsi="Times New Roman" w:cs="Times New Roman"/>
+          <w:sz w:val="24"/>
+          <w:szCs w:val="24"/>
+        </w:rPr>
+      </w:pPr>
     </w:p>
     <w:p>
       <w:pPr>

</xml_diff>